<commit_message>
Added documentation, updated list Git ignored files
</commit_message>
<xml_diff>
--- a/readme.docx
+++ b/readme.docx
@@ -6,18 +6,484 @@
       <w:pPr>
         <w:pStyle w:val="Titre1"/>
       </w:pPr>
+      <w:bookmarkStart w:id="0" w:name="_Toc433876509"/>
       <w:r>
         <w:t>DFM-updater</w:t>
       </w:r>
+      <w:bookmarkEnd w:id="0"/>
     </w:p>
-    <w:p/>
+    <w:sdt>
+      <w:sdtPr>
+        <w:id w:val="90529297"/>
+        <w:docPartObj>
+          <w:docPartGallery w:val="Table of Contents"/>
+          <w:docPartUnique/>
+        </w:docPartObj>
+      </w:sdtPr>
+      <w:sdtEndPr>
+        <w:rPr>
+          <w:rFonts w:asciiTheme="minorHAnsi" w:eastAsiaTheme="minorHAnsi" w:hAnsiTheme="minorHAnsi" w:cstheme="minorBidi"/>
+          <w:b w:val="0"/>
+          <w:bCs w:val="0"/>
+          <w:color w:val="auto"/>
+          <w:sz w:val="22"/>
+          <w:szCs w:val="22"/>
+        </w:rPr>
+      </w:sdtEndPr>
+      <w:sdtContent>
+        <w:p>
+          <w:pPr>
+            <w:pStyle w:val="En-ttedetabledesmatires"/>
+          </w:pPr>
+          <w:r>
+            <w:t>Sommaire</w:t>
+          </w:r>
+        </w:p>
+        <w:p>
+          <w:pPr>
+            <w:pStyle w:val="TM1"/>
+            <w:tabs>
+              <w:tab w:val="right" w:leader="dot" w:pos="9062"/>
+            </w:tabs>
+            <w:rPr>
+              <w:rFonts w:eastAsiaTheme="minorEastAsia"/>
+              <w:noProof/>
+              <w:lang w:eastAsia="fr-FR"/>
+            </w:rPr>
+          </w:pPr>
+          <w:r>
+            <w:fldChar w:fldCharType="begin"/>
+          </w:r>
+          <w:r>
+            <w:instrText xml:space="preserve"> TOC \o "1-3" \h \z \u </w:instrText>
+          </w:r>
+          <w:r>
+            <w:fldChar w:fldCharType="separate"/>
+          </w:r>
+          <w:hyperlink w:anchor="_Toc433876509" w:history="1">
+            <w:r>
+              <w:rPr>
+                <w:rStyle w:val="Lienhypertexte"/>
+                <w:noProof/>
+              </w:rPr>
+              <w:t>DFM-updater</w:t>
+            </w:r>
+            <w:r>
+              <w:rPr>
+                <w:noProof/>
+                <w:webHidden/>
+              </w:rPr>
+              <w:tab/>
+            </w:r>
+            <w:r>
+              <w:rPr>
+                <w:noProof/>
+                <w:webHidden/>
+              </w:rPr>
+              <w:fldChar w:fldCharType="begin"/>
+            </w:r>
+            <w:r>
+              <w:rPr>
+                <w:noProof/>
+                <w:webHidden/>
+              </w:rPr>
+              <w:instrText xml:space="preserve"> PAGEREF _Toc433876509 \h </w:instrText>
+            </w:r>
+            <w:r>
+              <w:rPr>
+                <w:noProof/>
+                <w:webHidden/>
+              </w:rPr>
+            </w:r>
+            <w:r>
+              <w:rPr>
+                <w:noProof/>
+                <w:webHidden/>
+              </w:rPr>
+              <w:fldChar w:fldCharType="separate"/>
+            </w:r>
+            <w:r>
+              <w:rPr>
+                <w:noProof/>
+                <w:webHidden/>
+              </w:rPr>
+              <w:t>1</w:t>
+            </w:r>
+            <w:r>
+              <w:rPr>
+                <w:noProof/>
+                <w:webHidden/>
+              </w:rPr>
+              <w:fldChar w:fldCharType="end"/>
+            </w:r>
+          </w:hyperlink>
+        </w:p>
+        <w:p>
+          <w:pPr>
+            <w:pStyle w:val="TM2"/>
+            <w:tabs>
+              <w:tab w:val="right" w:leader="dot" w:pos="9062"/>
+            </w:tabs>
+            <w:rPr>
+              <w:rFonts w:eastAsiaTheme="minorEastAsia"/>
+              <w:noProof/>
+              <w:lang w:eastAsia="fr-FR"/>
+            </w:rPr>
+          </w:pPr>
+          <w:hyperlink w:anchor="_Toc433876510" w:history="1">
+            <w:r>
+              <w:rPr>
+                <w:rStyle w:val="Lienhypertexte"/>
+                <w:noProof/>
+              </w:rPr>
+              <w:t>Objectif</w:t>
+            </w:r>
+            <w:r>
+              <w:rPr>
+                <w:noProof/>
+                <w:webHidden/>
+              </w:rPr>
+              <w:tab/>
+            </w:r>
+            <w:r>
+              <w:rPr>
+                <w:noProof/>
+                <w:webHidden/>
+              </w:rPr>
+              <w:fldChar w:fldCharType="begin"/>
+            </w:r>
+            <w:r>
+              <w:rPr>
+                <w:noProof/>
+                <w:webHidden/>
+              </w:rPr>
+              <w:instrText xml:space="preserve"> PAGEREF _Toc433876510 \h </w:instrText>
+            </w:r>
+            <w:r>
+              <w:rPr>
+                <w:noProof/>
+                <w:webHidden/>
+              </w:rPr>
+            </w:r>
+            <w:r>
+              <w:rPr>
+                <w:noProof/>
+                <w:webHidden/>
+              </w:rPr>
+              <w:fldChar w:fldCharType="separate"/>
+            </w:r>
+            <w:r>
+              <w:rPr>
+                <w:noProof/>
+                <w:webHidden/>
+              </w:rPr>
+              <w:t>1</w:t>
+            </w:r>
+            <w:r>
+              <w:rPr>
+                <w:noProof/>
+                <w:webHidden/>
+              </w:rPr>
+              <w:fldChar w:fldCharType="end"/>
+            </w:r>
+          </w:hyperlink>
+        </w:p>
+        <w:p>
+          <w:pPr>
+            <w:pStyle w:val="TM2"/>
+            <w:tabs>
+              <w:tab w:val="right" w:leader="dot" w:pos="9062"/>
+            </w:tabs>
+            <w:rPr>
+              <w:rFonts w:eastAsiaTheme="minorEastAsia"/>
+              <w:noProof/>
+              <w:lang w:eastAsia="fr-FR"/>
+            </w:rPr>
+          </w:pPr>
+          <w:hyperlink w:anchor="_Toc433876511" w:history="1">
+            <w:r>
+              <w:rPr>
+                <w:rStyle w:val="Lienhypertexte"/>
+                <w:noProof/>
+              </w:rPr>
+              <w:t>Compilation et exécution</w:t>
+            </w:r>
+            <w:r>
+              <w:rPr>
+                <w:noProof/>
+                <w:webHidden/>
+              </w:rPr>
+              <w:tab/>
+            </w:r>
+            <w:r>
+              <w:rPr>
+                <w:noProof/>
+                <w:webHidden/>
+              </w:rPr>
+              <w:fldChar w:fldCharType="begin"/>
+            </w:r>
+            <w:r>
+              <w:rPr>
+                <w:noProof/>
+                <w:webHidden/>
+              </w:rPr>
+              <w:instrText xml:space="preserve"> PAGEREF _Toc433876511 \h </w:instrText>
+            </w:r>
+            <w:r>
+              <w:rPr>
+                <w:noProof/>
+                <w:webHidden/>
+              </w:rPr>
+            </w:r>
+            <w:r>
+              <w:rPr>
+                <w:noProof/>
+                <w:webHidden/>
+              </w:rPr>
+              <w:fldChar w:fldCharType="separate"/>
+            </w:r>
+            <w:r>
+              <w:rPr>
+                <w:noProof/>
+                <w:webHidden/>
+              </w:rPr>
+              <w:t>1</w:t>
+            </w:r>
+            <w:r>
+              <w:rPr>
+                <w:noProof/>
+                <w:webHidden/>
+              </w:rPr>
+              <w:fldChar w:fldCharType="end"/>
+            </w:r>
+          </w:hyperlink>
+        </w:p>
+        <w:p>
+          <w:pPr>
+            <w:pStyle w:val="TM2"/>
+            <w:tabs>
+              <w:tab w:val="right" w:leader="dot" w:pos="9062"/>
+            </w:tabs>
+            <w:rPr>
+              <w:rFonts w:eastAsiaTheme="minorEastAsia"/>
+              <w:noProof/>
+              <w:lang w:eastAsia="fr-FR"/>
+            </w:rPr>
+          </w:pPr>
+          <w:hyperlink w:anchor="_Toc433876512" w:history="1">
+            <w:r>
+              <w:rPr>
+                <w:rStyle w:val="Lienhypertexte"/>
+                <w:noProof/>
+              </w:rPr>
+              <w:t>Fonctionnement</w:t>
+            </w:r>
+            <w:r>
+              <w:rPr>
+                <w:noProof/>
+                <w:webHidden/>
+              </w:rPr>
+              <w:tab/>
+            </w:r>
+            <w:r>
+              <w:rPr>
+                <w:noProof/>
+                <w:webHidden/>
+              </w:rPr>
+              <w:fldChar w:fldCharType="begin"/>
+            </w:r>
+            <w:r>
+              <w:rPr>
+                <w:noProof/>
+                <w:webHidden/>
+              </w:rPr>
+              <w:instrText xml:space="preserve"> PAGEREF _Toc433876512 \h </w:instrText>
+            </w:r>
+            <w:r>
+              <w:rPr>
+                <w:noProof/>
+                <w:webHidden/>
+              </w:rPr>
+            </w:r>
+            <w:r>
+              <w:rPr>
+                <w:noProof/>
+                <w:webHidden/>
+              </w:rPr>
+              <w:fldChar w:fldCharType="separate"/>
+            </w:r>
+            <w:r>
+              <w:rPr>
+                <w:noProof/>
+                <w:webHidden/>
+              </w:rPr>
+              <w:t>1</w:t>
+            </w:r>
+            <w:r>
+              <w:rPr>
+                <w:noProof/>
+                <w:webHidden/>
+              </w:rPr>
+              <w:fldChar w:fldCharType="end"/>
+            </w:r>
+          </w:hyperlink>
+        </w:p>
+        <w:p>
+          <w:pPr>
+            <w:pStyle w:val="TM2"/>
+            <w:tabs>
+              <w:tab w:val="right" w:leader="dot" w:pos="9062"/>
+            </w:tabs>
+            <w:rPr>
+              <w:rFonts w:eastAsiaTheme="minorEastAsia"/>
+              <w:noProof/>
+              <w:lang w:eastAsia="fr-FR"/>
+            </w:rPr>
+          </w:pPr>
+          <w:hyperlink w:anchor="_Toc433876513" w:history="1">
+            <w:r>
+              <w:rPr>
+                <w:rStyle w:val="Lienhypertexte"/>
+                <w:noProof/>
+              </w:rPr>
+              <w:t>Exemple : Modifier la valeur d’une propriété du DFM</w:t>
+            </w:r>
+            <w:r>
+              <w:rPr>
+                <w:noProof/>
+                <w:webHidden/>
+              </w:rPr>
+              <w:tab/>
+            </w:r>
+            <w:r>
+              <w:rPr>
+                <w:noProof/>
+                <w:webHidden/>
+              </w:rPr>
+              <w:fldChar w:fldCharType="begin"/>
+            </w:r>
+            <w:r>
+              <w:rPr>
+                <w:noProof/>
+                <w:webHidden/>
+              </w:rPr>
+              <w:instrText xml:space="preserve"> PAGEREF _Toc433876513 \h </w:instrText>
+            </w:r>
+            <w:r>
+              <w:rPr>
+                <w:noProof/>
+                <w:webHidden/>
+              </w:rPr>
+            </w:r>
+            <w:r>
+              <w:rPr>
+                <w:noProof/>
+                <w:webHidden/>
+              </w:rPr>
+              <w:fldChar w:fldCharType="separate"/>
+            </w:r>
+            <w:r>
+              <w:rPr>
+                <w:noProof/>
+                <w:webHidden/>
+              </w:rPr>
+              <w:t>2</w:t>
+            </w:r>
+            <w:r>
+              <w:rPr>
+                <w:noProof/>
+                <w:webHidden/>
+              </w:rPr>
+              <w:fldChar w:fldCharType="end"/>
+            </w:r>
+          </w:hyperlink>
+        </w:p>
+        <w:p>
+          <w:pPr>
+            <w:pStyle w:val="TM2"/>
+            <w:tabs>
+              <w:tab w:val="right" w:leader="dot" w:pos="9062"/>
+            </w:tabs>
+            <w:rPr>
+              <w:rFonts w:eastAsiaTheme="minorEastAsia"/>
+              <w:noProof/>
+              <w:lang w:eastAsia="fr-FR"/>
+            </w:rPr>
+          </w:pPr>
+          <w:hyperlink w:anchor="_Toc433876514" w:history="1">
+            <w:r>
+              <w:rPr>
+                <w:rStyle w:val="Lienhypertexte"/>
+                <w:noProof/>
+              </w:rPr>
+              <w:t>Les règles de conversion existantes</w:t>
+            </w:r>
+            <w:r>
+              <w:rPr>
+                <w:noProof/>
+                <w:webHidden/>
+              </w:rPr>
+              <w:tab/>
+            </w:r>
+            <w:r>
+              <w:rPr>
+                <w:noProof/>
+                <w:webHidden/>
+              </w:rPr>
+              <w:fldChar w:fldCharType="begin"/>
+            </w:r>
+            <w:r>
+              <w:rPr>
+                <w:noProof/>
+                <w:webHidden/>
+              </w:rPr>
+              <w:instrText xml:space="preserve"> PAGEREF _Toc433876514 \h </w:instrText>
+            </w:r>
+            <w:r>
+              <w:rPr>
+                <w:noProof/>
+                <w:webHidden/>
+              </w:rPr>
+            </w:r>
+            <w:r>
+              <w:rPr>
+                <w:noProof/>
+                <w:webHidden/>
+              </w:rPr>
+              <w:fldChar w:fldCharType="separate"/>
+            </w:r>
+            <w:r>
+              <w:rPr>
+                <w:noProof/>
+                <w:webHidden/>
+              </w:rPr>
+              <w:t>3</w:t>
+            </w:r>
+            <w:r>
+              <w:rPr>
+                <w:noProof/>
+                <w:webHidden/>
+              </w:rPr>
+              <w:fldChar w:fldCharType="end"/>
+            </w:r>
+          </w:hyperlink>
+        </w:p>
+        <w:p>
+          <w:r>
+            <w:fldChar w:fldCharType="end"/>
+          </w:r>
+        </w:p>
+      </w:sdtContent>
+    </w:sdt>
     <w:p>
       <w:pPr>
         <w:pStyle w:val="Titre2"/>
       </w:pPr>
+      <w:bookmarkStart w:id="1" w:name="_Toc433876510"/>
       <w:r>
         <w:t>Objectif</w:t>
       </w:r>
+      <w:bookmarkEnd w:id="1"/>
     </w:p>
     <w:p>
       <w:r>
@@ -35,7 +501,7 @@
         <w:t xml:space="preserve">ou le code </w:t>
       </w:r>
       <w:r>
-        <w:t>d’une application.</w:t>
+        <w:t>d’une application</w:t>
       </w:r>
       <w:r>
         <w:t xml:space="preserve"> C++ </w:t>
@@ -46,7 +512,10 @@
       </w:r>
       <w:proofErr w:type="spellEnd"/>
       <w:r>
-        <w:t xml:space="preserve"> Exemple :</w:t>
+        <w:t xml:space="preserve">. </w:t>
+      </w:r>
+      <w:r>
+        <w:t>Exemple :</w:t>
       </w:r>
     </w:p>
     <w:p>
@@ -166,33 +635,7 @@
         </w:numPr>
       </w:pPr>
       <w:r>
-        <w:t>Etc.</w:t>
-      </w:r>
-    </w:p>
-    <w:p>
-      <w:pPr>
-        <w:pStyle w:val="Titre2"/>
-      </w:pPr>
-      <w:r>
-        <w:t>Compilation et exécution</w:t>
-      </w:r>
-    </w:p>
-    <w:p>
-      <w:r>
-        <w:t xml:space="preserve">Le code JAVA est dans </w:t>
-      </w:r>
-      <w:hyperlink r:id="rId5" w:history="1">
-        <w:r>
-          <w:rPr>
-            <w:rStyle w:val="Lienhypertexte"/>
-          </w:rPr>
-          <w:t>https://srv-dev/svn/Génésis/trunk/Outils/DFM-updater/DFM-updater</w:t>
-        </w:r>
-      </w:hyperlink>
-    </w:p>
-    <w:p>
-      <w:r>
-        <w:t>L’application :</w:t>
+        <w:t>Modifier l’apparence d’un type de contrôle</w:t>
       </w:r>
     </w:p>
     <w:p>
@@ -204,13 +647,60 @@
         </w:numPr>
       </w:pPr>
       <w:r>
-        <w:t xml:space="preserve">Peut être compilée en ligne de commande avec le script </w:t>
-      </w:r>
-      <w:r>
-        <w:t>package</w:t>
-      </w:r>
-      <w:r>
-        <w:t>.bat</w:t>
+        <w:t>Etc.</w:t>
+      </w:r>
+    </w:p>
+    <w:p>
+      <w:pPr>
+        <w:pStyle w:val="Titre2"/>
+      </w:pPr>
+      <w:bookmarkStart w:id="2" w:name="_Toc433876511"/>
+      <w:r>
+        <w:t>Compilation et exécution</w:t>
+      </w:r>
+      <w:bookmarkEnd w:id="2"/>
+    </w:p>
+    <w:p>
+      <w:r>
+        <w:t xml:space="preserve">Le code JAVA est dans </w:t>
+      </w:r>
+      <w:hyperlink r:id="rId6" w:history="1">
+        <w:r>
+          <w:rPr>
+            <w:rStyle w:val="Lienhypertexte"/>
+          </w:rPr>
+          <w:t>https://srv-dev/svn/Génésis/trunk/Outils/DFM-updater/DFM-updater</w:t>
+        </w:r>
+      </w:hyperlink>
+      <w:r>
+        <w:t>.</w:t>
+      </w:r>
+    </w:p>
+    <w:p>
+      <w:r>
+        <w:t>C</w:t>
+      </w:r>
+      <w:r>
+        <w:t xml:space="preserve">‘est un projet </w:t>
+      </w:r>
+      <w:proofErr w:type="spellStart"/>
+      <w:r>
+        <w:t>M</w:t>
+      </w:r>
+      <w:r>
+        <w:t>a</w:t>
+      </w:r>
+      <w:r>
+        <w:t>ven</w:t>
+      </w:r>
+      <w:proofErr w:type="spellEnd"/>
+      <w:r>
+        <w:t>, développé avec Eclipse Mars.</w:t>
+      </w:r>
+    </w:p>
+    <w:p>
+      <w:r>
+        <w:t>L’application :</w:t>
       </w:r>
     </w:p>
     <w:p>
@@ -222,7 +712,25 @@
         </w:numPr>
       </w:pPr>
       <w:r>
-        <w:t xml:space="preserve">Peut être lancée en ligne de commande avec </w:t>
+        <w:t xml:space="preserve">Peut être compilée avec le script </w:t>
+      </w:r>
+      <w:r>
+        <w:t>package</w:t>
+      </w:r>
+      <w:r>
+        <w:t>.bat</w:t>
+      </w:r>
+    </w:p>
+    <w:p>
+      <w:pPr>
+        <w:pStyle w:val="Paragraphedeliste"/>
+        <w:numPr>
+          <w:ilvl w:val="0"/>
+          <w:numId w:val="1"/>
+        </w:numPr>
+      </w:pPr>
+      <w:r>
+        <w:t xml:space="preserve">Peut être lancée avec </w:t>
       </w:r>
       <w:r>
         <w:t xml:space="preserve">le script run.bat. </w:t>
@@ -280,18 +788,12 @@
     <w:p>
       <w:pPr>
         <w:pStyle w:val="Titre2"/>
-        <w:rPr>
-          <w:lang w:val="en-CA"/>
-        </w:rPr>
       </w:pPr>
-      <w:proofErr w:type="spellStart"/>
-      <w:r>
-        <w:rPr>
-          <w:lang w:val="en-CA"/>
-        </w:rPr>
+      <w:bookmarkStart w:id="3" w:name="_Toc433876512"/>
+      <w:r>
         <w:t>Fonctionnement</w:t>
       </w:r>
-      <w:proofErr w:type="spellEnd"/>
+      <w:bookmarkEnd w:id="3"/>
     </w:p>
     <w:p>
       <w:r>
@@ -346,6 +848,7 @@
     <w:p>
       <w:proofErr w:type="spellStart"/>
       <w:r>
+        <w:lastRenderedPageBreak/>
         <w:t>ProcessDfm</w:t>
       </w:r>
       <w:proofErr w:type="spellEnd"/>
@@ -474,9 +977,12 @@
       </w:r>
       <w:proofErr w:type="spellStart"/>
       <w:r>
-        <w:t>CppReaderWriter.</w:t>
+        <w:t>CppReaderWriter</w:t>
       </w:r>
       <w:proofErr w:type="spellEnd"/>
+      <w:r>
+        <w:t>.</w:t>
+      </w:r>
     </w:p>
     <w:p>
       <w:pPr>
@@ -568,7 +1074,6 @@
     </w:p>
     <w:p>
       <w:r>
-        <w:lastRenderedPageBreak/>
         <w:t xml:space="preserve">Pour effectuer un traitement, une règle existante </w:t>
       </w:r>
       <w:r>
@@ -627,7 +1132,39 @@
       </w:r>
       <w:proofErr w:type="spellEnd"/>
       <w:r>
-        <w:t>() renvoie vrai si la règle doit être appliqué à l’un ou l’autre des objets passés en paramètre.</w:t>
+        <w:t xml:space="preserve">() renvoie </w:t>
+      </w:r>
+      <w:proofErr w:type="spellStart"/>
+      <w:r>
+        <w:t>true</w:t>
+      </w:r>
+      <w:proofErr w:type="spellEnd"/>
+      <w:r>
+        <w:t xml:space="preserve"> si la règle doit être appliqué</w:t>
+      </w:r>
+      <w:r>
+        <w:t>e</w:t>
+      </w:r>
+      <w:r>
+        <w:t xml:space="preserve"> à l’un des objets passés en paramètre</w:t>
+      </w:r>
+      <w:r>
+        <w:t xml:space="preserve"> (mais pas à leurs enfants, la méthode est appelée récursi</w:t>
+      </w:r>
+      <w:r>
+        <w:t>v</w:t>
+      </w:r>
+      <w:r>
+        <w:t xml:space="preserve">ement </w:t>
+      </w:r>
+      <w:r>
+        <w:t>p</w:t>
+      </w:r>
+      <w:r>
+        <w:t>our chaque enfant)</w:t>
+      </w:r>
+      <w:r>
+        <w:t>.</w:t>
       </w:r>
     </w:p>
     <w:p>
@@ -644,7 +1181,16 @@
       </w:r>
       <w:proofErr w:type="spellEnd"/>
       <w:r>
-        <w:t>() applique les modifications aux objets passés en paramètre.</w:t>
+        <w:t>() applique les modifications</w:t>
+      </w:r>
+      <w:r>
+        <w:t xml:space="preserve"> aux objets passés en paramètre (mais pas à leurs enfants, la méthode est appelée récursi</w:t>
+      </w:r>
+      <w:r>
+        <w:t>v</w:t>
+      </w:r>
+      <w:r>
+        <w:t>ement pour chaque enfant)</w:t>
       </w:r>
     </w:p>
     <w:p>
@@ -700,44 +1246,2759 @@
       <w:pPr>
         <w:pStyle w:val="Titre2"/>
       </w:pPr>
+      <w:bookmarkStart w:id="4" w:name="_Toc433876513"/>
       <w:r>
         <w:t>E</w:t>
       </w:r>
       <w:r>
         <w:t>xemple : Modifier la valeur d’une propriété</w:t>
       </w:r>
+      <w:r>
+        <w:t xml:space="preserve"> du DFM</w:t>
+      </w:r>
+      <w:bookmarkEnd w:id="4"/>
     </w:p>
+    <w:p>
+      <w:r>
+        <w:t xml:space="preserve">On souhaite modifier la valeur de la propriété </w:t>
+      </w:r>
+      <w:proofErr w:type="spellStart"/>
+      <w:r>
+        <w:t>BorderColor</w:t>
+      </w:r>
+      <w:proofErr w:type="spellEnd"/>
+      <w:r>
+        <w:t xml:space="preserve"> de tous les objets </w:t>
+      </w:r>
+      <w:proofErr w:type="spellStart"/>
+      <w:r>
+        <w:t>TColoredGroupBox</w:t>
+      </w:r>
+      <w:proofErr w:type="spellEnd"/>
+      <w:r>
+        <w:t>.</w:t>
+      </w:r>
+    </w:p>
+    <w:p>
+      <w:r>
+        <w:t xml:space="preserve">Une classe dérivée de </w:t>
+      </w:r>
+      <w:proofErr w:type="spellStart"/>
+      <w:r>
+        <w:t>AConversionRule</w:t>
+      </w:r>
+      <w:proofErr w:type="spellEnd"/>
+      <w:r>
+        <w:t xml:space="preserve"> doit implémenter la fonctionnalité : </w:t>
+      </w:r>
+      <w:proofErr w:type="spellStart"/>
+      <w:r>
+        <w:t>ChangePropertyValue</w:t>
+      </w:r>
+      <w:proofErr w:type="spellEnd"/>
+      <w:r>
+        <w:t>.</w:t>
+      </w:r>
+    </w:p>
+    <w:p>
+      <w:proofErr w:type="spellStart"/>
+      <w:r>
+        <w:t>ChangePropertyValue</w:t>
+      </w:r>
+      <w:proofErr w:type="spellEnd"/>
+      <w:r>
+        <w:t xml:space="preserve"> doit être générique pour être applicable à d’autres classes et d’autres propriétés. Elle doit prendre en paramètre le nom de la classe des objets dont une propriété doit être modifiée, le nom de la propriété affectée, et la nouvelle valeur à utiliser.</w:t>
+      </w:r>
+    </w:p>
+    <w:p>
+      <w:r>
+        <w:t xml:space="preserve">La méthode </w:t>
+      </w:r>
+      <w:proofErr w:type="spellStart"/>
+      <w:r>
+        <w:t>isApplicable</w:t>
+      </w:r>
+      <w:proofErr w:type="spellEnd"/>
+      <w:r>
+        <w:t xml:space="preserve">() de </w:t>
+      </w:r>
+      <w:proofErr w:type="spellStart"/>
+      <w:r>
+        <w:t>ChangePropertyValue</w:t>
+      </w:r>
+      <w:proofErr w:type="spellEnd"/>
+      <w:r>
+        <w:t xml:space="preserve"> doit renvoyer </w:t>
+      </w:r>
+      <w:proofErr w:type="spellStart"/>
+      <w:r>
+        <w:t>true</w:t>
+      </w:r>
+      <w:proofErr w:type="spellEnd"/>
+      <w:r>
+        <w:t xml:space="preserve"> si la classe de l’objet passé en paramètre </w:t>
+      </w:r>
+      <w:r>
+        <w:t>est celle à traiter.</w:t>
+      </w:r>
+    </w:p>
+    <w:p>
+      <w:r>
+        <w:t xml:space="preserve">La méthode </w:t>
+      </w:r>
+      <w:proofErr w:type="spellStart"/>
+      <w:r>
+        <w:t>doApply</w:t>
+      </w:r>
+      <w:proofErr w:type="spellEnd"/>
+      <w:r>
+        <w:t>() se chargera de remplacer la valeur de la propriété </w:t>
+      </w:r>
+      <w:r>
+        <w:t xml:space="preserve">pour l’objet passé en paramètre </w:t>
+      </w:r>
+      <w:r>
+        <w:t>:</w:t>
+      </w:r>
+    </w:p>
+    <w:tbl>
+      <w:tblPr>
+        <w:tblStyle w:val="Grilledutableau"/>
+        <w:tblW w:w="9322" w:type="dxa"/>
+        <w:tblLook w:val="04A0"/>
+      </w:tblPr>
+      <w:tblGrid>
+        <w:gridCol w:w="9322"/>
+      </w:tblGrid>
+      <w:tr>
+        <w:tc>
+          <w:tcPr>
+            <w:tcW w:w="9322" w:type="dxa"/>
+          </w:tcPr>
+          <w:p>
+            <w:pPr>
+              <w:rPr>
+                <w:rFonts w:ascii="Courier New" w:hAnsi="Courier New" w:cs="Courier New"/>
+                <w:sz w:val="18"/>
+                <w:szCs w:val="18"/>
+              </w:rPr>
+            </w:pPr>
+            <w:r>
+              <w:rPr>
+                <w:rFonts w:ascii="Courier New" w:hAnsi="Courier New" w:cs="Courier New"/>
+                <w:sz w:val="18"/>
+                <w:szCs w:val="18"/>
+              </w:rPr>
+              <w:t>package conversion;</w:t>
+            </w:r>
+          </w:p>
+          <w:p>
+            <w:pPr>
+              <w:rPr>
+                <w:rFonts w:ascii="Courier New" w:hAnsi="Courier New" w:cs="Courier New"/>
+                <w:sz w:val="18"/>
+                <w:szCs w:val="18"/>
+              </w:rPr>
+            </w:pPr>
+          </w:p>
+          <w:p>
+            <w:pPr>
+              <w:rPr>
+                <w:rFonts w:ascii="Courier New" w:hAnsi="Courier New" w:cs="Courier New"/>
+                <w:sz w:val="18"/>
+                <w:szCs w:val="18"/>
+                <w:lang w:val="en-CA"/>
+              </w:rPr>
+            </w:pPr>
+            <w:r>
+              <w:rPr>
+                <w:rFonts w:ascii="Courier New" w:hAnsi="Courier New" w:cs="Courier New"/>
+                <w:sz w:val="18"/>
+                <w:szCs w:val="18"/>
+                <w:lang w:val="en-CA"/>
+              </w:rPr>
+              <w:t xml:space="preserve">import </w:t>
+            </w:r>
+            <w:proofErr w:type="spellStart"/>
+            <w:r>
+              <w:rPr>
+                <w:rFonts w:ascii="Courier New" w:hAnsi="Courier New" w:cs="Courier New"/>
+                <w:sz w:val="18"/>
+                <w:szCs w:val="18"/>
+                <w:lang w:val="en-CA"/>
+              </w:rPr>
+              <w:t>cpp.CppClass</w:t>
+            </w:r>
+            <w:proofErr w:type="spellEnd"/>
+            <w:r>
+              <w:rPr>
+                <w:rFonts w:ascii="Courier New" w:hAnsi="Courier New" w:cs="Courier New"/>
+                <w:sz w:val="18"/>
+                <w:szCs w:val="18"/>
+                <w:lang w:val="en-CA"/>
+              </w:rPr>
+              <w:t>;</w:t>
+            </w:r>
+          </w:p>
+          <w:p>
+            <w:pPr>
+              <w:rPr>
+                <w:rFonts w:ascii="Courier New" w:hAnsi="Courier New" w:cs="Courier New"/>
+                <w:sz w:val="18"/>
+                <w:szCs w:val="18"/>
+                <w:lang w:val="en-CA"/>
+              </w:rPr>
+            </w:pPr>
+            <w:r>
+              <w:rPr>
+                <w:rFonts w:ascii="Courier New" w:hAnsi="Courier New" w:cs="Courier New"/>
+                <w:sz w:val="18"/>
+                <w:szCs w:val="18"/>
+                <w:lang w:val="en-CA"/>
+              </w:rPr>
+              <w:t xml:space="preserve">import </w:t>
+            </w:r>
+            <w:proofErr w:type="spellStart"/>
+            <w:r>
+              <w:rPr>
+                <w:rFonts w:ascii="Courier New" w:hAnsi="Courier New" w:cs="Courier New"/>
+                <w:sz w:val="18"/>
+                <w:szCs w:val="18"/>
+                <w:lang w:val="en-CA"/>
+              </w:rPr>
+              <w:t>dfm.DfmObject</w:t>
+            </w:r>
+            <w:proofErr w:type="spellEnd"/>
+            <w:r>
+              <w:rPr>
+                <w:rFonts w:ascii="Courier New" w:hAnsi="Courier New" w:cs="Courier New"/>
+                <w:sz w:val="18"/>
+                <w:szCs w:val="18"/>
+                <w:lang w:val="en-CA"/>
+              </w:rPr>
+              <w:t>;</w:t>
+            </w:r>
+          </w:p>
+          <w:p>
+            <w:pPr>
+              <w:rPr>
+                <w:rFonts w:ascii="Courier New" w:hAnsi="Courier New" w:cs="Courier New"/>
+                <w:sz w:val="18"/>
+                <w:szCs w:val="18"/>
+                <w:lang w:val="en-CA"/>
+              </w:rPr>
+            </w:pPr>
+          </w:p>
+          <w:p>
+            <w:pPr>
+              <w:rPr>
+                <w:rFonts w:ascii="Courier New" w:hAnsi="Courier New" w:cs="Courier New"/>
+                <w:sz w:val="18"/>
+                <w:szCs w:val="18"/>
+                <w:lang w:val="en-CA"/>
+              </w:rPr>
+            </w:pPr>
+            <w:r>
+              <w:rPr>
+                <w:rFonts w:ascii="Courier New" w:hAnsi="Courier New" w:cs="Courier New"/>
+                <w:sz w:val="18"/>
+                <w:szCs w:val="18"/>
+                <w:lang w:val="en-CA"/>
+              </w:rPr>
+              <w:t xml:space="preserve">public class </w:t>
+            </w:r>
+            <w:proofErr w:type="spellStart"/>
+            <w:r>
+              <w:rPr>
+                <w:rFonts w:ascii="Courier New" w:hAnsi="Courier New" w:cs="Courier New"/>
+                <w:sz w:val="18"/>
+                <w:szCs w:val="18"/>
+                <w:lang w:val="en-CA"/>
+              </w:rPr>
+              <w:t>ChangePropertyValue</w:t>
+            </w:r>
+            <w:proofErr w:type="spellEnd"/>
+            <w:r>
+              <w:rPr>
+                <w:rFonts w:ascii="Courier New" w:hAnsi="Courier New" w:cs="Courier New"/>
+                <w:sz w:val="18"/>
+                <w:szCs w:val="18"/>
+                <w:lang w:val="en-CA"/>
+              </w:rPr>
+              <w:t xml:space="preserve"> extends </w:t>
+            </w:r>
+            <w:proofErr w:type="spellStart"/>
+            <w:r>
+              <w:rPr>
+                <w:rFonts w:ascii="Courier New" w:hAnsi="Courier New" w:cs="Courier New"/>
+                <w:sz w:val="18"/>
+                <w:szCs w:val="18"/>
+                <w:lang w:val="en-CA"/>
+              </w:rPr>
+              <w:t>AConversionRule</w:t>
+            </w:r>
+            <w:proofErr w:type="spellEnd"/>
+            <w:r>
+              <w:rPr>
+                <w:rFonts w:ascii="Courier New" w:hAnsi="Courier New" w:cs="Courier New"/>
+                <w:sz w:val="18"/>
+                <w:szCs w:val="18"/>
+                <w:lang w:val="en-CA"/>
+              </w:rPr>
+              <w:t xml:space="preserve"> {</w:t>
+            </w:r>
+          </w:p>
+          <w:p>
+            <w:pPr>
+              <w:rPr>
+                <w:rFonts w:ascii="Courier New" w:hAnsi="Courier New" w:cs="Courier New"/>
+                <w:sz w:val="18"/>
+                <w:szCs w:val="18"/>
+                <w:lang w:val="en-CA"/>
+              </w:rPr>
+            </w:pPr>
+            <w:r>
+              <w:rPr>
+                <w:rFonts w:ascii="Courier New" w:hAnsi="Courier New" w:cs="Courier New"/>
+                <w:sz w:val="18"/>
+                <w:szCs w:val="18"/>
+                <w:lang w:val="en-CA"/>
+              </w:rPr>
+              <w:t xml:space="preserve">    String </w:t>
+            </w:r>
+            <w:proofErr w:type="spellStart"/>
+            <w:r>
+              <w:rPr>
+                <w:rFonts w:ascii="Courier New" w:hAnsi="Courier New" w:cs="Courier New"/>
+                <w:sz w:val="18"/>
+                <w:szCs w:val="18"/>
+                <w:lang w:val="en-CA"/>
+              </w:rPr>
+              <w:t>objectTypeRegEx</w:t>
+            </w:r>
+            <w:proofErr w:type="spellEnd"/>
+            <w:r>
+              <w:rPr>
+                <w:rFonts w:ascii="Courier New" w:hAnsi="Courier New" w:cs="Courier New"/>
+                <w:sz w:val="18"/>
+                <w:szCs w:val="18"/>
+                <w:lang w:val="en-CA"/>
+              </w:rPr>
+              <w:t>;</w:t>
+            </w:r>
+          </w:p>
+          <w:p>
+            <w:pPr>
+              <w:rPr>
+                <w:rFonts w:ascii="Courier New" w:hAnsi="Courier New" w:cs="Courier New"/>
+                <w:sz w:val="18"/>
+                <w:szCs w:val="18"/>
+                <w:lang w:val="en-CA"/>
+              </w:rPr>
+            </w:pPr>
+            <w:r>
+              <w:rPr>
+                <w:rFonts w:ascii="Courier New" w:hAnsi="Courier New" w:cs="Courier New"/>
+                <w:sz w:val="18"/>
+                <w:szCs w:val="18"/>
+                <w:lang w:val="en-CA"/>
+              </w:rPr>
+              <w:lastRenderedPageBreak/>
+              <w:t xml:space="preserve">    String </w:t>
+            </w:r>
+            <w:proofErr w:type="spellStart"/>
+            <w:r>
+              <w:rPr>
+                <w:rFonts w:ascii="Courier New" w:hAnsi="Courier New" w:cs="Courier New"/>
+                <w:sz w:val="18"/>
+                <w:szCs w:val="18"/>
+                <w:lang w:val="en-CA"/>
+              </w:rPr>
+              <w:t>propName</w:t>
+            </w:r>
+            <w:proofErr w:type="spellEnd"/>
+            <w:r>
+              <w:rPr>
+                <w:rFonts w:ascii="Courier New" w:hAnsi="Courier New" w:cs="Courier New"/>
+                <w:sz w:val="18"/>
+                <w:szCs w:val="18"/>
+                <w:lang w:val="en-CA"/>
+              </w:rPr>
+              <w:t xml:space="preserve">; </w:t>
+            </w:r>
+          </w:p>
+          <w:p>
+            <w:pPr>
+              <w:rPr>
+                <w:rFonts w:ascii="Courier New" w:hAnsi="Courier New" w:cs="Courier New"/>
+                <w:sz w:val="18"/>
+                <w:szCs w:val="18"/>
+                <w:lang w:val="en-CA"/>
+              </w:rPr>
+            </w:pPr>
+            <w:r>
+              <w:rPr>
+                <w:rFonts w:ascii="Courier New" w:hAnsi="Courier New" w:cs="Courier New"/>
+                <w:sz w:val="18"/>
+                <w:szCs w:val="18"/>
+                <w:lang w:val="en-CA"/>
+              </w:rPr>
+              <w:t xml:space="preserve">    String </w:t>
+            </w:r>
+            <w:proofErr w:type="spellStart"/>
+            <w:r>
+              <w:rPr>
+                <w:rFonts w:ascii="Courier New" w:hAnsi="Courier New" w:cs="Courier New"/>
+                <w:sz w:val="18"/>
+                <w:szCs w:val="18"/>
+                <w:lang w:val="en-CA"/>
+              </w:rPr>
+              <w:t>propValue</w:t>
+            </w:r>
+            <w:proofErr w:type="spellEnd"/>
+            <w:r>
+              <w:rPr>
+                <w:rFonts w:ascii="Courier New" w:hAnsi="Courier New" w:cs="Courier New"/>
+                <w:sz w:val="18"/>
+                <w:szCs w:val="18"/>
+                <w:lang w:val="en-CA"/>
+              </w:rPr>
+              <w:t>;</w:t>
+            </w:r>
+          </w:p>
+          <w:p>
+            <w:pPr>
+              <w:rPr>
+                <w:rFonts w:ascii="Courier New" w:hAnsi="Courier New" w:cs="Courier New"/>
+                <w:sz w:val="18"/>
+                <w:szCs w:val="18"/>
+                <w:lang w:val="en-CA"/>
+              </w:rPr>
+            </w:pPr>
+            <w:r>
+              <w:rPr>
+                <w:rFonts w:ascii="Courier New" w:hAnsi="Courier New" w:cs="Courier New"/>
+                <w:sz w:val="18"/>
+                <w:szCs w:val="18"/>
+                <w:lang w:val="en-CA"/>
+              </w:rPr>
+              <w:t xml:space="preserve">   </w:t>
+            </w:r>
+          </w:p>
+          <w:p>
+            <w:pPr>
+              <w:rPr>
+                <w:rFonts w:ascii="Courier New" w:hAnsi="Courier New" w:cs="Courier New"/>
+                <w:sz w:val="18"/>
+                <w:szCs w:val="18"/>
+                <w:lang w:val="en-CA"/>
+              </w:rPr>
+            </w:pPr>
+            <w:r>
+              <w:rPr>
+                <w:rFonts w:ascii="Courier New" w:hAnsi="Courier New" w:cs="Courier New"/>
+                <w:sz w:val="18"/>
+                <w:szCs w:val="18"/>
+                <w:lang w:val="en-CA"/>
+              </w:rPr>
+              <w:t xml:space="preserve">    public </w:t>
+            </w:r>
+            <w:proofErr w:type="spellStart"/>
+            <w:r>
+              <w:rPr>
+                <w:rFonts w:ascii="Courier New" w:hAnsi="Courier New" w:cs="Courier New"/>
+                <w:sz w:val="18"/>
+                <w:szCs w:val="18"/>
+                <w:lang w:val="en-CA"/>
+              </w:rPr>
+              <w:t>ChangePropertyValue</w:t>
+            </w:r>
+            <w:proofErr w:type="spellEnd"/>
+            <w:r>
+              <w:rPr>
+                <w:rFonts w:ascii="Courier New" w:hAnsi="Courier New" w:cs="Courier New"/>
+                <w:sz w:val="18"/>
+                <w:szCs w:val="18"/>
+                <w:lang w:val="en-CA"/>
+              </w:rPr>
+              <w:t xml:space="preserve">(String </w:t>
+            </w:r>
+            <w:proofErr w:type="spellStart"/>
+            <w:r>
+              <w:rPr>
+                <w:rFonts w:ascii="Courier New" w:hAnsi="Courier New" w:cs="Courier New"/>
+                <w:sz w:val="18"/>
+                <w:szCs w:val="18"/>
+                <w:lang w:val="en-CA"/>
+              </w:rPr>
+              <w:t>anObjectTypeRegEx</w:t>
+            </w:r>
+            <w:proofErr w:type="spellEnd"/>
+            <w:r>
+              <w:rPr>
+                <w:rFonts w:ascii="Courier New" w:hAnsi="Courier New" w:cs="Courier New"/>
+                <w:sz w:val="18"/>
+                <w:szCs w:val="18"/>
+                <w:lang w:val="en-CA"/>
+              </w:rPr>
+              <w:t xml:space="preserve">, </w:t>
+            </w:r>
+          </w:p>
+          <w:p>
+            <w:pPr>
+              <w:rPr>
+                <w:rFonts w:ascii="Courier New" w:hAnsi="Courier New" w:cs="Courier New"/>
+                <w:sz w:val="18"/>
+                <w:szCs w:val="18"/>
+                <w:lang w:val="en-CA"/>
+              </w:rPr>
+            </w:pPr>
+            <w:r>
+              <w:rPr>
+                <w:rFonts w:ascii="Courier New" w:hAnsi="Courier New" w:cs="Courier New"/>
+                <w:sz w:val="18"/>
+                <w:szCs w:val="18"/>
+                <w:lang w:val="en-CA"/>
+              </w:rPr>
+              <w:t xml:space="preserve">                               </w:t>
+            </w:r>
+            <w:r>
+              <w:rPr>
+                <w:rFonts w:ascii="Courier New" w:hAnsi="Courier New" w:cs="Courier New"/>
+                <w:sz w:val="18"/>
+                <w:szCs w:val="18"/>
+                <w:lang w:val="en-CA"/>
+              </w:rPr>
+              <w:t xml:space="preserve">String </w:t>
+            </w:r>
+            <w:proofErr w:type="spellStart"/>
+            <w:r>
+              <w:rPr>
+                <w:rFonts w:ascii="Courier New" w:hAnsi="Courier New" w:cs="Courier New"/>
+                <w:sz w:val="18"/>
+                <w:szCs w:val="18"/>
+                <w:lang w:val="en-CA"/>
+              </w:rPr>
+              <w:t>aPropName</w:t>
+            </w:r>
+            <w:proofErr w:type="spellEnd"/>
+            <w:r>
+              <w:rPr>
+                <w:rFonts w:ascii="Courier New" w:hAnsi="Courier New" w:cs="Courier New"/>
+                <w:sz w:val="18"/>
+                <w:szCs w:val="18"/>
+                <w:lang w:val="en-CA"/>
+              </w:rPr>
+              <w:t xml:space="preserve">, </w:t>
+            </w:r>
+          </w:p>
+          <w:p>
+            <w:pPr>
+              <w:rPr>
+                <w:rFonts w:ascii="Courier New" w:hAnsi="Courier New" w:cs="Courier New"/>
+                <w:sz w:val="18"/>
+                <w:szCs w:val="18"/>
+                <w:lang w:val="en-CA"/>
+              </w:rPr>
+            </w:pPr>
+            <w:r>
+              <w:rPr>
+                <w:rFonts w:ascii="Courier New" w:hAnsi="Courier New" w:cs="Courier New"/>
+                <w:sz w:val="18"/>
+                <w:szCs w:val="18"/>
+                <w:lang w:val="en-CA"/>
+              </w:rPr>
+              <w:t xml:space="preserve">                               </w:t>
+            </w:r>
+            <w:r>
+              <w:rPr>
+                <w:rFonts w:ascii="Courier New" w:hAnsi="Courier New" w:cs="Courier New"/>
+                <w:sz w:val="18"/>
+                <w:szCs w:val="18"/>
+                <w:lang w:val="en-CA"/>
+              </w:rPr>
+              <w:t xml:space="preserve">String </w:t>
+            </w:r>
+            <w:proofErr w:type="spellStart"/>
+            <w:r>
+              <w:rPr>
+                <w:rFonts w:ascii="Courier New" w:hAnsi="Courier New" w:cs="Courier New"/>
+                <w:sz w:val="18"/>
+                <w:szCs w:val="18"/>
+                <w:lang w:val="en-CA"/>
+              </w:rPr>
+              <w:t>aPropValue</w:t>
+            </w:r>
+            <w:proofErr w:type="spellEnd"/>
+            <w:r>
+              <w:rPr>
+                <w:rFonts w:ascii="Courier New" w:hAnsi="Courier New" w:cs="Courier New"/>
+                <w:sz w:val="18"/>
+                <w:szCs w:val="18"/>
+                <w:lang w:val="en-CA"/>
+              </w:rPr>
+              <w:t>) {</w:t>
+            </w:r>
+          </w:p>
+          <w:p>
+            <w:pPr>
+              <w:rPr>
+                <w:rFonts w:ascii="Courier New" w:hAnsi="Courier New" w:cs="Courier New"/>
+                <w:sz w:val="18"/>
+                <w:szCs w:val="18"/>
+                <w:lang w:val="en-CA"/>
+              </w:rPr>
+            </w:pPr>
+            <w:r>
+              <w:rPr>
+                <w:rFonts w:ascii="Courier New" w:hAnsi="Courier New" w:cs="Courier New"/>
+                <w:sz w:val="18"/>
+                <w:szCs w:val="18"/>
+                <w:lang w:val="en-CA"/>
+              </w:rPr>
+              <w:t xml:space="preserve">        </w:t>
+            </w:r>
+            <w:proofErr w:type="spellStart"/>
+            <w:r>
+              <w:rPr>
+                <w:rFonts w:ascii="Courier New" w:hAnsi="Courier New" w:cs="Courier New"/>
+                <w:sz w:val="18"/>
+                <w:szCs w:val="18"/>
+                <w:lang w:val="en-CA"/>
+              </w:rPr>
+              <w:t>objectTypeRegEx</w:t>
+            </w:r>
+            <w:proofErr w:type="spellEnd"/>
+            <w:r>
+              <w:rPr>
+                <w:rFonts w:ascii="Courier New" w:hAnsi="Courier New" w:cs="Courier New"/>
+                <w:sz w:val="18"/>
+                <w:szCs w:val="18"/>
+                <w:lang w:val="en-CA"/>
+              </w:rPr>
+              <w:t xml:space="preserve"> = </w:t>
+            </w:r>
+            <w:proofErr w:type="spellStart"/>
+            <w:r>
+              <w:rPr>
+                <w:rFonts w:ascii="Courier New" w:hAnsi="Courier New" w:cs="Courier New"/>
+                <w:sz w:val="18"/>
+                <w:szCs w:val="18"/>
+                <w:lang w:val="en-CA"/>
+              </w:rPr>
+              <w:t>anObjectTypeRegEx</w:t>
+            </w:r>
+            <w:proofErr w:type="spellEnd"/>
+            <w:r>
+              <w:rPr>
+                <w:rFonts w:ascii="Courier New" w:hAnsi="Courier New" w:cs="Courier New"/>
+                <w:sz w:val="18"/>
+                <w:szCs w:val="18"/>
+                <w:lang w:val="en-CA"/>
+              </w:rPr>
+              <w:t>;</w:t>
+            </w:r>
+          </w:p>
+          <w:p>
+            <w:pPr>
+              <w:rPr>
+                <w:rFonts w:ascii="Courier New" w:hAnsi="Courier New" w:cs="Courier New"/>
+                <w:sz w:val="18"/>
+                <w:szCs w:val="18"/>
+                <w:lang w:val="en-CA"/>
+              </w:rPr>
+            </w:pPr>
+            <w:r>
+              <w:rPr>
+                <w:rFonts w:ascii="Courier New" w:hAnsi="Courier New" w:cs="Courier New"/>
+                <w:sz w:val="18"/>
+                <w:szCs w:val="18"/>
+                <w:lang w:val="en-CA"/>
+              </w:rPr>
+              <w:t xml:space="preserve">        </w:t>
+            </w:r>
+            <w:proofErr w:type="spellStart"/>
+            <w:r>
+              <w:rPr>
+                <w:rFonts w:ascii="Courier New" w:hAnsi="Courier New" w:cs="Courier New"/>
+                <w:sz w:val="18"/>
+                <w:szCs w:val="18"/>
+                <w:lang w:val="en-CA"/>
+              </w:rPr>
+              <w:t>propName</w:t>
+            </w:r>
+            <w:proofErr w:type="spellEnd"/>
+            <w:r>
+              <w:rPr>
+                <w:rFonts w:ascii="Courier New" w:hAnsi="Courier New" w:cs="Courier New"/>
+                <w:sz w:val="18"/>
+                <w:szCs w:val="18"/>
+                <w:lang w:val="en-CA"/>
+              </w:rPr>
+              <w:t xml:space="preserve"> = </w:t>
+            </w:r>
+            <w:proofErr w:type="spellStart"/>
+            <w:r>
+              <w:rPr>
+                <w:rFonts w:ascii="Courier New" w:hAnsi="Courier New" w:cs="Courier New"/>
+                <w:sz w:val="18"/>
+                <w:szCs w:val="18"/>
+                <w:lang w:val="en-CA"/>
+              </w:rPr>
+              <w:t>aPropName</w:t>
+            </w:r>
+            <w:proofErr w:type="spellEnd"/>
+            <w:r>
+              <w:rPr>
+                <w:rFonts w:ascii="Courier New" w:hAnsi="Courier New" w:cs="Courier New"/>
+                <w:sz w:val="18"/>
+                <w:szCs w:val="18"/>
+                <w:lang w:val="en-CA"/>
+              </w:rPr>
+              <w:t>;</w:t>
+            </w:r>
+          </w:p>
+          <w:p>
+            <w:pPr>
+              <w:rPr>
+                <w:rFonts w:ascii="Courier New" w:hAnsi="Courier New" w:cs="Courier New"/>
+                <w:sz w:val="18"/>
+                <w:szCs w:val="18"/>
+                <w:lang w:val="en-CA"/>
+              </w:rPr>
+            </w:pPr>
+            <w:r>
+              <w:rPr>
+                <w:rFonts w:ascii="Courier New" w:hAnsi="Courier New" w:cs="Courier New"/>
+                <w:sz w:val="18"/>
+                <w:szCs w:val="18"/>
+                <w:lang w:val="en-CA"/>
+              </w:rPr>
+              <w:t xml:space="preserve">        </w:t>
+            </w:r>
+            <w:proofErr w:type="spellStart"/>
+            <w:r>
+              <w:rPr>
+                <w:rFonts w:ascii="Courier New" w:hAnsi="Courier New" w:cs="Courier New"/>
+                <w:sz w:val="18"/>
+                <w:szCs w:val="18"/>
+                <w:lang w:val="en-CA"/>
+              </w:rPr>
+              <w:t>propValue</w:t>
+            </w:r>
+            <w:proofErr w:type="spellEnd"/>
+            <w:r>
+              <w:rPr>
+                <w:rFonts w:ascii="Courier New" w:hAnsi="Courier New" w:cs="Courier New"/>
+                <w:sz w:val="18"/>
+                <w:szCs w:val="18"/>
+                <w:lang w:val="en-CA"/>
+              </w:rPr>
+              <w:t xml:space="preserve"> = </w:t>
+            </w:r>
+            <w:proofErr w:type="spellStart"/>
+            <w:r>
+              <w:rPr>
+                <w:rFonts w:ascii="Courier New" w:hAnsi="Courier New" w:cs="Courier New"/>
+                <w:sz w:val="18"/>
+                <w:szCs w:val="18"/>
+                <w:lang w:val="en-CA"/>
+              </w:rPr>
+              <w:t>aPropValue</w:t>
+            </w:r>
+            <w:proofErr w:type="spellEnd"/>
+            <w:r>
+              <w:rPr>
+                <w:rFonts w:ascii="Courier New" w:hAnsi="Courier New" w:cs="Courier New"/>
+                <w:sz w:val="18"/>
+                <w:szCs w:val="18"/>
+                <w:lang w:val="en-CA"/>
+              </w:rPr>
+              <w:t>;</w:t>
+            </w:r>
+          </w:p>
+          <w:p>
+            <w:pPr>
+              <w:rPr>
+                <w:rFonts w:ascii="Courier New" w:hAnsi="Courier New" w:cs="Courier New"/>
+                <w:sz w:val="18"/>
+                <w:szCs w:val="18"/>
+                <w:lang w:val="en-CA"/>
+              </w:rPr>
+            </w:pPr>
+            <w:r>
+              <w:rPr>
+                <w:rFonts w:ascii="Courier New" w:hAnsi="Courier New" w:cs="Courier New"/>
+                <w:sz w:val="18"/>
+                <w:szCs w:val="18"/>
+                <w:lang w:val="en-CA"/>
+              </w:rPr>
+              <w:t xml:space="preserve">    }</w:t>
+            </w:r>
+          </w:p>
+          <w:p>
+            <w:pPr>
+              <w:rPr>
+                <w:rFonts w:ascii="Courier New" w:hAnsi="Courier New" w:cs="Courier New"/>
+                <w:sz w:val="18"/>
+                <w:szCs w:val="18"/>
+                <w:lang w:val="en-CA"/>
+              </w:rPr>
+            </w:pPr>
+            <w:r>
+              <w:rPr>
+                <w:rFonts w:ascii="Courier New" w:hAnsi="Courier New" w:cs="Courier New"/>
+                <w:sz w:val="18"/>
+                <w:szCs w:val="18"/>
+                <w:lang w:val="en-CA"/>
+              </w:rPr>
+              <w:t xml:space="preserve">    </w:t>
+            </w:r>
+          </w:p>
+          <w:p>
+            <w:pPr>
+              <w:rPr>
+                <w:rFonts w:ascii="Courier New" w:hAnsi="Courier New" w:cs="Courier New"/>
+                <w:sz w:val="18"/>
+                <w:szCs w:val="18"/>
+                <w:lang w:val="en-CA"/>
+              </w:rPr>
+            </w:pPr>
+            <w:r>
+              <w:rPr>
+                <w:rFonts w:ascii="Courier New" w:hAnsi="Courier New" w:cs="Courier New"/>
+                <w:sz w:val="18"/>
+                <w:szCs w:val="18"/>
+                <w:lang w:val="en-CA"/>
+              </w:rPr>
+              <w:t xml:space="preserve">    @Override</w:t>
+            </w:r>
+          </w:p>
+          <w:p>
+            <w:pPr>
+              <w:rPr>
+                <w:rFonts w:ascii="Courier New" w:hAnsi="Courier New" w:cs="Courier New"/>
+                <w:sz w:val="18"/>
+                <w:szCs w:val="18"/>
+                <w:lang w:val="en-CA"/>
+              </w:rPr>
+            </w:pPr>
+            <w:r>
+              <w:rPr>
+                <w:rFonts w:ascii="Courier New" w:hAnsi="Courier New" w:cs="Courier New"/>
+                <w:sz w:val="18"/>
+                <w:szCs w:val="18"/>
+                <w:lang w:val="en-CA"/>
+              </w:rPr>
+              <w:t xml:space="preserve">    public </w:t>
+            </w:r>
+            <w:proofErr w:type="spellStart"/>
+            <w:r>
+              <w:rPr>
+                <w:rFonts w:ascii="Courier New" w:hAnsi="Courier New" w:cs="Courier New"/>
+                <w:sz w:val="18"/>
+                <w:szCs w:val="18"/>
+                <w:lang w:val="en-CA"/>
+              </w:rPr>
+              <w:t>boolean</w:t>
+            </w:r>
+            <w:proofErr w:type="spellEnd"/>
+            <w:r>
+              <w:rPr>
+                <w:rFonts w:ascii="Courier New" w:hAnsi="Courier New" w:cs="Courier New"/>
+                <w:sz w:val="18"/>
+                <w:szCs w:val="18"/>
+                <w:lang w:val="en-CA"/>
+              </w:rPr>
+              <w:t xml:space="preserve"> </w:t>
+            </w:r>
+            <w:proofErr w:type="spellStart"/>
+            <w:r>
+              <w:rPr>
+                <w:rFonts w:ascii="Courier New" w:hAnsi="Courier New" w:cs="Courier New"/>
+                <w:sz w:val="18"/>
+                <w:szCs w:val="18"/>
+                <w:lang w:val="en-CA"/>
+              </w:rPr>
+              <w:t>isApplicable</w:t>
+            </w:r>
+            <w:proofErr w:type="spellEnd"/>
+            <w:r>
+              <w:rPr>
+                <w:rFonts w:ascii="Courier New" w:hAnsi="Courier New" w:cs="Courier New"/>
+                <w:sz w:val="18"/>
+                <w:szCs w:val="18"/>
+                <w:lang w:val="en-CA"/>
+              </w:rPr>
+              <w:t>(</w:t>
+            </w:r>
+            <w:proofErr w:type="spellStart"/>
+            <w:r>
+              <w:rPr>
+                <w:rFonts w:ascii="Courier New" w:hAnsi="Courier New" w:cs="Courier New"/>
+                <w:sz w:val="18"/>
+                <w:szCs w:val="18"/>
+                <w:lang w:val="en-CA"/>
+              </w:rPr>
+              <w:t>DfmObject</w:t>
+            </w:r>
+            <w:proofErr w:type="spellEnd"/>
+            <w:r>
+              <w:rPr>
+                <w:rFonts w:ascii="Courier New" w:hAnsi="Courier New" w:cs="Courier New"/>
+                <w:sz w:val="18"/>
+                <w:szCs w:val="18"/>
+                <w:lang w:val="en-CA"/>
+              </w:rPr>
+              <w:t xml:space="preserve"> </w:t>
+            </w:r>
+            <w:proofErr w:type="spellStart"/>
+            <w:r>
+              <w:rPr>
+                <w:rFonts w:ascii="Courier New" w:hAnsi="Courier New" w:cs="Courier New"/>
+                <w:sz w:val="18"/>
+                <w:szCs w:val="18"/>
+                <w:lang w:val="en-CA"/>
+              </w:rPr>
+              <w:t>dfmObject</w:t>
+            </w:r>
+            <w:proofErr w:type="spellEnd"/>
+            <w:r>
+              <w:rPr>
+                <w:rFonts w:ascii="Courier New" w:hAnsi="Courier New" w:cs="Courier New"/>
+                <w:sz w:val="18"/>
+                <w:szCs w:val="18"/>
+                <w:lang w:val="en-CA"/>
+              </w:rPr>
+              <w:t xml:space="preserve">, </w:t>
+            </w:r>
+            <w:proofErr w:type="spellStart"/>
+            <w:r>
+              <w:rPr>
+                <w:rFonts w:ascii="Courier New" w:hAnsi="Courier New" w:cs="Courier New"/>
+                <w:sz w:val="18"/>
+                <w:szCs w:val="18"/>
+                <w:lang w:val="en-CA"/>
+              </w:rPr>
+              <w:t>CppClass</w:t>
+            </w:r>
+            <w:proofErr w:type="spellEnd"/>
+            <w:r>
+              <w:rPr>
+                <w:rFonts w:ascii="Courier New" w:hAnsi="Courier New" w:cs="Courier New"/>
+                <w:sz w:val="18"/>
+                <w:szCs w:val="18"/>
+                <w:lang w:val="en-CA"/>
+              </w:rPr>
+              <w:t xml:space="preserve"> </w:t>
+            </w:r>
+            <w:proofErr w:type="spellStart"/>
+            <w:r>
+              <w:rPr>
+                <w:rFonts w:ascii="Courier New" w:hAnsi="Courier New" w:cs="Courier New"/>
+                <w:sz w:val="18"/>
+                <w:szCs w:val="18"/>
+                <w:lang w:val="en-CA"/>
+              </w:rPr>
+              <w:t>cppClass</w:t>
+            </w:r>
+            <w:proofErr w:type="spellEnd"/>
+            <w:r>
+              <w:rPr>
+                <w:rFonts w:ascii="Courier New" w:hAnsi="Courier New" w:cs="Courier New"/>
+                <w:sz w:val="18"/>
+                <w:szCs w:val="18"/>
+                <w:lang w:val="en-CA"/>
+              </w:rPr>
+              <w:t>) {</w:t>
+            </w:r>
+          </w:p>
+          <w:p>
+            <w:pPr>
+              <w:rPr>
+                <w:rFonts w:ascii="Courier New" w:hAnsi="Courier New" w:cs="Courier New"/>
+                <w:sz w:val="18"/>
+                <w:szCs w:val="18"/>
+                <w:lang w:val="en-CA"/>
+              </w:rPr>
+            </w:pPr>
+            <w:r>
+              <w:rPr>
+                <w:rFonts w:ascii="Courier New" w:hAnsi="Courier New" w:cs="Courier New"/>
+                <w:sz w:val="18"/>
+                <w:szCs w:val="18"/>
+                <w:lang w:val="en-CA"/>
+              </w:rPr>
+              <w:t xml:space="preserve">        String </w:t>
+            </w:r>
+            <w:proofErr w:type="spellStart"/>
+            <w:r>
+              <w:rPr>
+                <w:rFonts w:ascii="Courier New" w:hAnsi="Courier New" w:cs="Courier New"/>
+                <w:sz w:val="18"/>
+                <w:szCs w:val="18"/>
+                <w:lang w:val="en-CA"/>
+              </w:rPr>
+              <w:t>typeName</w:t>
+            </w:r>
+            <w:proofErr w:type="spellEnd"/>
+            <w:r>
+              <w:rPr>
+                <w:rFonts w:ascii="Courier New" w:hAnsi="Courier New" w:cs="Courier New"/>
+                <w:sz w:val="18"/>
+                <w:szCs w:val="18"/>
+                <w:lang w:val="en-CA"/>
+              </w:rPr>
+              <w:t xml:space="preserve"> = </w:t>
+            </w:r>
+            <w:proofErr w:type="spellStart"/>
+            <w:r>
+              <w:rPr>
+                <w:rFonts w:ascii="Courier New" w:hAnsi="Courier New" w:cs="Courier New"/>
+                <w:sz w:val="18"/>
+                <w:szCs w:val="18"/>
+                <w:lang w:val="en-CA"/>
+              </w:rPr>
+              <w:t>dfmObject.getTypeName</w:t>
+            </w:r>
+            <w:proofErr w:type="spellEnd"/>
+            <w:r>
+              <w:rPr>
+                <w:rFonts w:ascii="Courier New" w:hAnsi="Courier New" w:cs="Courier New"/>
+                <w:sz w:val="18"/>
+                <w:szCs w:val="18"/>
+                <w:lang w:val="en-CA"/>
+              </w:rPr>
+              <w:t>();</w:t>
+            </w:r>
+          </w:p>
+          <w:p>
+            <w:pPr>
+              <w:rPr>
+                <w:rFonts w:ascii="Courier New" w:hAnsi="Courier New" w:cs="Courier New"/>
+                <w:sz w:val="18"/>
+                <w:szCs w:val="18"/>
+                <w:lang w:val="en-CA"/>
+              </w:rPr>
+            </w:pPr>
+            <w:r>
+              <w:rPr>
+                <w:rFonts w:ascii="Courier New" w:hAnsi="Courier New" w:cs="Courier New"/>
+                <w:sz w:val="18"/>
+                <w:szCs w:val="18"/>
+                <w:lang w:val="en-CA"/>
+              </w:rPr>
+              <w:t xml:space="preserve">        </w:t>
+            </w:r>
+            <w:r>
+              <w:rPr>
+                <w:rFonts w:ascii="Courier New" w:hAnsi="Courier New" w:cs="Courier New"/>
+                <w:sz w:val="18"/>
+                <w:szCs w:val="18"/>
+                <w:lang w:val="en-CA"/>
+              </w:rPr>
+              <w:t xml:space="preserve">return </w:t>
+            </w:r>
+            <w:proofErr w:type="spellStart"/>
+            <w:r>
+              <w:rPr>
+                <w:rFonts w:ascii="Courier New" w:hAnsi="Courier New" w:cs="Courier New"/>
+                <w:sz w:val="18"/>
+                <w:szCs w:val="18"/>
+                <w:lang w:val="en-CA"/>
+              </w:rPr>
+              <w:t>typeName.matches</w:t>
+            </w:r>
+            <w:proofErr w:type="spellEnd"/>
+            <w:r>
+              <w:rPr>
+                <w:rFonts w:ascii="Courier New" w:hAnsi="Courier New" w:cs="Courier New"/>
+                <w:sz w:val="18"/>
+                <w:szCs w:val="18"/>
+                <w:lang w:val="en-CA"/>
+              </w:rPr>
+              <w:t>(</w:t>
+            </w:r>
+            <w:proofErr w:type="spellStart"/>
+            <w:r>
+              <w:rPr>
+                <w:rFonts w:ascii="Courier New" w:hAnsi="Courier New" w:cs="Courier New"/>
+                <w:sz w:val="18"/>
+                <w:szCs w:val="18"/>
+                <w:lang w:val="en-CA"/>
+              </w:rPr>
+              <w:t>objectTypeRegEx</w:t>
+            </w:r>
+            <w:proofErr w:type="spellEnd"/>
+            <w:r>
+              <w:rPr>
+                <w:rFonts w:ascii="Courier New" w:hAnsi="Courier New" w:cs="Courier New"/>
+                <w:sz w:val="18"/>
+                <w:szCs w:val="18"/>
+                <w:lang w:val="en-CA"/>
+              </w:rPr>
+              <w:t>)</w:t>
+            </w:r>
+            <w:r>
+              <w:rPr>
+                <w:rFonts w:ascii="Courier New" w:hAnsi="Courier New" w:cs="Courier New"/>
+                <w:sz w:val="18"/>
+                <w:szCs w:val="18"/>
+                <w:lang w:val="en-CA"/>
+              </w:rPr>
+              <w:t>;</w:t>
+            </w:r>
+          </w:p>
+          <w:p>
+            <w:pPr>
+              <w:rPr>
+                <w:rFonts w:ascii="Courier New" w:hAnsi="Courier New" w:cs="Courier New"/>
+                <w:sz w:val="18"/>
+                <w:szCs w:val="18"/>
+                <w:lang w:val="en-CA"/>
+              </w:rPr>
+            </w:pPr>
+            <w:r>
+              <w:rPr>
+                <w:rFonts w:ascii="Courier New" w:hAnsi="Courier New" w:cs="Courier New"/>
+                <w:sz w:val="18"/>
+                <w:szCs w:val="18"/>
+                <w:lang w:val="en-CA"/>
+              </w:rPr>
+              <w:t xml:space="preserve">    }</w:t>
+            </w:r>
+          </w:p>
+          <w:p>
+            <w:pPr>
+              <w:rPr>
+                <w:rFonts w:ascii="Courier New" w:hAnsi="Courier New" w:cs="Courier New"/>
+                <w:sz w:val="18"/>
+                <w:szCs w:val="18"/>
+                <w:lang w:val="en-CA"/>
+              </w:rPr>
+            </w:pPr>
+          </w:p>
+          <w:p>
+            <w:pPr>
+              <w:rPr>
+                <w:rFonts w:ascii="Courier New" w:hAnsi="Courier New" w:cs="Courier New"/>
+                <w:sz w:val="18"/>
+                <w:szCs w:val="18"/>
+                <w:lang w:val="en-CA"/>
+              </w:rPr>
+            </w:pPr>
+            <w:r>
+              <w:rPr>
+                <w:rFonts w:ascii="Courier New" w:hAnsi="Courier New" w:cs="Courier New"/>
+                <w:sz w:val="18"/>
+                <w:szCs w:val="18"/>
+                <w:lang w:val="en-CA"/>
+              </w:rPr>
+              <w:t xml:space="preserve">    @Override</w:t>
+            </w:r>
+          </w:p>
+          <w:p>
+            <w:pPr>
+              <w:rPr>
+                <w:rFonts w:ascii="Courier New" w:hAnsi="Courier New" w:cs="Courier New"/>
+                <w:sz w:val="18"/>
+                <w:szCs w:val="18"/>
+                <w:lang w:val="en-CA"/>
+              </w:rPr>
+            </w:pPr>
+            <w:r>
+              <w:rPr>
+                <w:rFonts w:ascii="Courier New" w:hAnsi="Courier New" w:cs="Courier New"/>
+                <w:sz w:val="18"/>
+                <w:szCs w:val="18"/>
+                <w:lang w:val="en-CA"/>
+              </w:rPr>
+              <w:t xml:space="preserve">    protected </w:t>
+            </w:r>
+            <w:proofErr w:type="spellStart"/>
+            <w:r>
+              <w:rPr>
+                <w:rFonts w:ascii="Courier New" w:hAnsi="Courier New" w:cs="Courier New"/>
+                <w:sz w:val="18"/>
+                <w:szCs w:val="18"/>
+                <w:lang w:val="en-CA"/>
+              </w:rPr>
+              <w:t>boolean</w:t>
+            </w:r>
+            <w:proofErr w:type="spellEnd"/>
+            <w:r>
+              <w:rPr>
+                <w:rFonts w:ascii="Courier New" w:hAnsi="Courier New" w:cs="Courier New"/>
+                <w:sz w:val="18"/>
+                <w:szCs w:val="18"/>
+                <w:lang w:val="en-CA"/>
+              </w:rPr>
+              <w:t xml:space="preserve"> </w:t>
+            </w:r>
+            <w:proofErr w:type="spellStart"/>
+            <w:r>
+              <w:rPr>
+                <w:rFonts w:ascii="Courier New" w:hAnsi="Courier New" w:cs="Courier New"/>
+                <w:sz w:val="18"/>
+                <w:szCs w:val="18"/>
+                <w:lang w:val="en-CA"/>
+              </w:rPr>
+              <w:t>doApply</w:t>
+            </w:r>
+            <w:proofErr w:type="spellEnd"/>
+            <w:r>
+              <w:rPr>
+                <w:rFonts w:ascii="Courier New" w:hAnsi="Courier New" w:cs="Courier New"/>
+                <w:sz w:val="18"/>
+                <w:szCs w:val="18"/>
+                <w:lang w:val="en-CA"/>
+              </w:rPr>
+              <w:t>(</w:t>
+            </w:r>
+            <w:proofErr w:type="spellStart"/>
+            <w:r>
+              <w:rPr>
+                <w:rFonts w:ascii="Courier New" w:hAnsi="Courier New" w:cs="Courier New"/>
+                <w:sz w:val="18"/>
+                <w:szCs w:val="18"/>
+                <w:lang w:val="en-CA"/>
+              </w:rPr>
+              <w:t>DfmObject</w:t>
+            </w:r>
+            <w:proofErr w:type="spellEnd"/>
+            <w:r>
+              <w:rPr>
+                <w:rFonts w:ascii="Courier New" w:hAnsi="Courier New" w:cs="Courier New"/>
+                <w:sz w:val="18"/>
+                <w:szCs w:val="18"/>
+                <w:lang w:val="en-CA"/>
+              </w:rPr>
+              <w:t xml:space="preserve"> </w:t>
+            </w:r>
+            <w:proofErr w:type="spellStart"/>
+            <w:r>
+              <w:rPr>
+                <w:rFonts w:ascii="Courier New" w:hAnsi="Courier New" w:cs="Courier New"/>
+                <w:sz w:val="18"/>
+                <w:szCs w:val="18"/>
+                <w:lang w:val="en-CA"/>
+              </w:rPr>
+              <w:t>dfmObject</w:t>
+            </w:r>
+            <w:proofErr w:type="spellEnd"/>
+            <w:r>
+              <w:rPr>
+                <w:rFonts w:ascii="Courier New" w:hAnsi="Courier New" w:cs="Courier New"/>
+                <w:sz w:val="18"/>
+                <w:szCs w:val="18"/>
+                <w:lang w:val="en-CA"/>
+              </w:rPr>
+              <w:t xml:space="preserve">, </w:t>
+            </w:r>
+            <w:proofErr w:type="spellStart"/>
+            <w:r>
+              <w:rPr>
+                <w:rFonts w:ascii="Courier New" w:hAnsi="Courier New" w:cs="Courier New"/>
+                <w:sz w:val="18"/>
+                <w:szCs w:val="18"/>
+                <w:lang w:val="en-CA"/>
+              </w:rPr>
+              <w:t>CppClass</w:t>
+            </w:r>
+            <w:proofErr w:type="spellEnd"/>
+            <w:r>
+              <w:rPr>
+                <w:rFonts w:ascii="Courier New" w:hAnsi="Courier New" w:cs="Courier New"/>
+                <w:sz w:val="18"/>
+                <w:szCs w:val="18"/>
+                <w:lang w:val="en-CA"/>
+              </w:rPr>
+              <w:t xml:space="preserve"> </w:t>
+            </w:r>
+            <w:proofErr w:type="spellStart"/>
+            <w:r>
+              <w:rPr>
+                <w:rFonts w:ascii="Courier New" w:hAnsi="Courier New" w:cs="Courier New"/>
+                <w:sz w:val="18"/>
+                <w:szCs w:val="18"/>
+                <w:lang w:val="en-CA"/>
+              </w:rPr>
+              <w:t>cppClass</w:t>
+            </w:r>
+            <w:proofErr w:type="spellEnd"/>
+            <w:r>
+              <w:rPr>
+                <w:rFonts w:ascii="Courier New" w:hAnsi="Courier New" w:cs="Courier New"/>
+                <w:sz w:val="18"/>
+                <w:szCs w:val="18"/>
+                <w:lang w:val="en-CA"/>
+              </w:rPr>
+              <w:t>) {</w:t>
+            </w:r>
+          </w:p>
+          <w:p>
+            <w:pPr>
+              <w:rPr>
+                <w:rFonts w:ascii="Courier New" w:hAnsi="Courier New" w:cs="Courier New"/>
+                <w:sz w:val="18"/>
+                <w:szCs w:val="18"/>
+                <w:lang w:val="en-CA"/>
+              </w:rPr>
+            </w:pPr>
+            <w:r>
+              <w:rPr>
+                <w:rFonts w:ascii="Courier New" w:hAnsi="Courier New" w:cs="Courier New"/>
+                <w:sz w:val="18"/>
+                <w:szCs w:val="18"/>
+                <w:lang w:val="en-CA"/>
+              </w:rPr>
+              <w:t xml:space="preserve">        </w:t>
+            </w:r>
+            <w:proofErr w:type="spellStart"/>
+            <w:r>
+              <w:rPr>
+                <w:rFonts w:ascii="Courier New" w:hAnsi="Courier New" w:cs="Courier New"/>
+                <w:sz w:val="18"/>
+                <w:szCs w:val="18"/>
+                <w:lang w:val="en-CA"/>
+              </w:rPr>
+              <w:t>dfmObject.properties</w:t>
+            </w:r>
+            <w:proofErr w:type="spellEnd"/>
+            <w:r>
+              <w:rPr>
+                <w:rFonts w:ascii="Courier New" w:hAnsi="Courier New" w:cs="Courier New"/>
+                <w:sz w:val="18"/>
+                <w:szCs w:val="18"/>
+                <w:lang w:val="en-CA"/>
+              </w:rPr>
+              <w:t>().put(</w:t>
+            </w:r>
+            <w:proofErr w:type="spellStart"/>
+            <w:r>
+              <w:rPr>
+                <w:rFonts w:ascii="Courier New" w:hAnsi="Courier New" w:cs="Courier New"/>
+                <w:sz w:val="18"/>
+                <w:szCs w:val="18"/>
+                <w:lang w:val="en-CA"/>
+              </w:rPr>
+              <w:t>propName</w:t>
+            </w:r>
+            <w:proofErr w:type="spellEnd"/>
+            <w:r>
+              <w:rPr>
+                <w:rFonts w:ascii="Courier New" w:hAnsi="Courier New" w:cs="Courier New"/>
+                <w:sz w:val="18"/>
+                <w:szCs w:val="18"/>
+                <w:lang w:val="en-CA"/>
+              </w:rPr>
+              <w:t xml:space="preserve">, </w:t>
+            </w:r>
+            <w:proofErr w:type="spellStart"/>
+            <w:r>
+              <w:rPr>
+                <w:rFonts w:ascii="Courier New" w:hAnsi="Courier New" w:cs="Courier New"/>
+                <w:sz w:val="18"/>
+                <w:szCs w:val="18"/>
+                <w:lang w:val="en-CA"/>
+              </w:rPr>
+              <w:t>propValue</w:t>
+            </w:r>
+            <w:proofErr w:type="spellEnd"/>
+            <w:r>
+              <w:rPr>
+                <w:rFonts w:ascii="Courier New" w:hAnsi="Courier New" w:cs="Courier New"/>
+                <w:sz w:val="18"/>
+                <w:szCs w:val="18"/>
+                <w:lang w:val="en-CA"/>
+              </w:rPr>
+              <w:t>);</w:t>
+            </w:r>
+          </w:p>
+          <w:p>
+            <w:pPr>
+              <w:rPr>
+                <w:rFonts w:ascii="Courier New" w:hAnsi="Courier New" w:cs="Courier New"/>
+                <w:sz w:val="18"/>
+                <w:szCs w:val="18"/>
+              </w:rPr>
+            </w:pPr>
+            <w:r>
+              <w:rPr>
+                <w:rFonts w:ascii="Courier New" w:hAnsi="Courier New" w:cs="Courier New"/>
+                <w:sz w:val="18"/>
+                <w:szCs w:val="18"/>
+                <w:lang w:val="en-CA"/>
+              </w:rPr>
+              <w:t xml:space="preserve">        </w:t>
+            </w:r>
+            <w:r>
+              <w:rPr>
+                <w:rFonts w:ascii="Courier New" w:hAnsi="Courier New" w:cs="Courier New"/>
+                <w:sz w:val="18"/>
+                <w:szCs w:val="18"/>
+              </w:rPr>
+              <w:t xml:space="preserve">return </w:t>
+            </w:r>
+            <w:proofErr w:type="spellStart"/>
+            <w:r>
+              <w:rPr>
+                <w:rFonts w:ascii="Courier New" w:hAnsi="Courier New" w:cs="Courier New"/>
+                <w:sz w:val="18"/>
+                <w:szCs w:val="18"/>
+              </w:rPr>
+              <w:t>true</w:t>
+            </w:r>
+            <w:proofErr w:type="spellEnd"/>
+            <w:r>
+              <w:rPr>
+                <w:rFonts w:ascii="Courier New" w:hAnsi="Courier New" w:cs="Courier New"/>
+                <w:sz w:val="18"/>
+                <w:szCs w:val="18"/>
+              </w:rPr>
+              <w:t>;</w:t>
+            </w:r>
+          </w:p>
+          <w:p>
+            <w:pPr>
+              <w:rPr>
+                <w:rFonts w:ascii="Courier New" w:hAnsi="Courier New" w:cs="Courier New"/>
+                <w:sz w:val="18"/>
+                <w:szCs w:val="18"/>
+              </w:rPr>
+            </w:pPr>
+            <w:r>
+              <w:rPr>
+                <w:rFonts w:ascii="Courier New" w:hAnsi="Courier New" w:cs="Courier New"/>
+                <w:sz w:val="18"/>
+                <w:szCs w:val="18"/>
+              </w:rPr>
+              <w:t xml:space="preserve">    }</w:t>
+            </w:r>
+          </w:p>
+          <w:p>
+            <w:pPr>
+              <w:rPr>
+                <w:rFonts w:ascii="Courier New" w:hAnsi="Courier New" w:cs="Courier New"/>
+                <w:sz w:val="18"/>
+                <w:szCs w:val="18"/>
+              </w:rPr>
+            </w:pPr>
+          </w:p>
+          <w:p>
+            <w:r>
+              <w:rPr>
+                <w:rFonts w:ascii="Courier New" w:hAnsi="Courier New" w:cs="Courier New"/>
+                <w:sz w:val="18"/>
+                <w:szCs w:val="18"/>
+              </w:rPr>
+              <w:t>}</w:t>
+            </w:r>
+          </w:p>
+        </w:tc>
+      </w:tr>
+    </w:tbl>
     <w:p/>
     <w:p>
       <w:r>
-        <w:t xml:space="preserve">On souhaite modifier la valeur de la propriété </w:t>
+        <w:t>Comme s</w:t>
+      </w:r>
+      <w:r>
+        <w:t>eul le fichier DFM est affecté</w:t>
+      </w:r>
+      <w:r>
+        <w:t xml:space="preserve"> (</w:t>
+      </w:r>
+      <w:r>
+        <w:t>les .h et .</w:t>
       </w:r>
       <w:proofErr w:type="spellStart"/>
       <w:r>
-        <w:t>BorderColor</w:t>
+        <w:t>cpp</w:t>
       </w:r>
       <w:proofErr w:type="spellEnd"/>
       <w:r>
-        <w:t xml:space="preserve"> de tous les objets </w:t>
+        <w:t xml:space="preserve"> ne seront pas modif</w:t>
+      </w:r>
+      <w:r>
+        <w:t>i</w:t>
+      </w:r>
+      <w:r>
+        <w:t>és</w:t>
+      </w:r>
+      <w:r>
+        <w:t xml:space="preserve">), seule </w:t>
+      </w:r>
+      <w:r>
+        <w:t xml:space="preserve">la méthode </w:t>
       </w:r>
       <w:proofErr w:type="spellStart"/>
       <w:r>
-        <w:t>TColoredGroupBox</w:t>
+        <w:t>RhUiModernizer.updateDfmObjects</w:t>
       </w:r>
       <w:proofErr w:type="spellEnd"/>
       <w:r>
-        <w:t>.</w:t>
+        <w:t>() </w:t>
+      </w:r>
+      <w:r>
+        <w:t xml:space="preserve">doit être mise à jour avec la nouvelle règle </w:t>
+      </w:r>
+      <w:r>
+        <w:t>:</w:t>
       </w:r>
     </w:p>
-    <w:p/>
+    <w:tbl>
+      <w:tblPr>
+        <w:tblStyle w:val="Grilledutableau"/>
+        <w:tblW w:w="9322" w:type="dxa"/>
+        <w:tblLook w:val="04A0"/>
+      </w:tblPr>
+      <w:tblGrid>
+        <w:gridCol w:w="9322"/>
+      </w:tblGrid>
+      <w:tr>
+        <w:tc>
+          <w:tcPr>
+            <w:tcW w:w="9322" w:type="dxa"/>
+          </w:tcPr>
+          <w:p>
+            <w:pPr>
+              <w:autoSpaceDE w:val="0"/>
+              <w:autoSpaceDN w:val="0"/>
+              <w:adjustRightInd w:val="0"/>
+              <w:rPr>
+                <w:rFonts w:ascii="Courier New" w:hAnsi="Courier New" w:cs="Courier New"/>
+                <w:color w:val="000000"/>
+                <w:sz w:val="18"/>
+                <w:szCs w:val="18"/>
+                <w:lang w:val="en-CA"/>
+              </w:rPr>
+            </w:pPr>
+            <w:r>
+              <w:rPr>
+                <w:rFonts w:ascii="Courier New" w:hAnsi="Courier New" w:cs="Courier New"/>
+                <w:b/>
+                <w:bCs/>
+                <w:color w:val="7F0055"/>
+                <w:sz w:val="18"/>
+                <w:szCs w:val="18"/>
+                <w:lang w:val="en-CA"/>
+              </w:rPr>
+              <w:t>private</w:t>
+            </w:r>
+            <w:r>
+              <w:rPr>
+                <w:rFonts w:ascii="Courier New" w:hAnsi="Courier New" w:cs="Courier New"/>
+                <w:color w:val="000000"/>
+                <w:sz w:val="18"/>
+                <w:szCs w:val="18"/>
+                <w:lang w:val="en-CA"/>
+              </w:rPr>
+              <w:t xml:space="preserve"> </w:t>
+            </w:r>
+            <w:proofErr w:type="spellStart"/>
+            <w:r>
+              <w:rPr>
+                <w:rFonts w:ascii="Courier New" w:hAnsi="Courier New" w:cs="Courier New"/>
+                <w:b/>
+                <w:bCs/>
+                <w:color w:val="7F0055"/>
+                <w:sz w:val="18"/>
+                <w:szCs w:val="18"/>
+                <w:lang w:val="en-CA"/>
+              </w:rPr>
+              <w:t>boolean</w:t>
+            </w:r>
+            <w:proofErr w:type="spellEnd"/>
+            <w:r>
+              <w:rPr>
+                <w:rFonts w:ascii="Courier New" w:hAnsi="Courier New" w:cs="Courier New"/>
+                <w:color w:val="000000"/>
+                <w:sz w:val="18"/>
+                <w:szCs w:val="18"/>
+                <w:lang w:val="en-CA"/>
+              </w:rPr>
+              <w:t xml:space="preserve"> </w:t>
+            </w:r>
+            <w:proofErr w:type="spellStart"/>
+            <w:r>
+              <w:rPr>
+                <w:rFonts w:ascii="Courier New" w:hAnsi="Courier New" w:cs="Courier New"/>
+                <w:color w:val="000000"/>
+                <w:sz w:val="18"/>
+                <w:szCs w:val="18"/>
+                <w:lang w:val="en-CA"/>
+              </w:rPr>
+              <w:t>updateDfmObjects</w:t>
+            </w:r>
+            <w:proofErr w:type="spellEnd"/>
+            <w:r>
+              <w:rPr>
+                <w:rFonts w:ascii="Courier New" w:hAnsi="Courier New" w:cs="Courier New"/>
+                <w:color w:val="000000"/>
+                <w:sz w:val="18"/>
+                <w:szCs w:val="18"/>
+                <w:lang w:val="en-CA"/>
+              </w:rPr>
+              <w:t>(</w:t>
+            </w:r>
+            <w:proofErr w:type="spellStart"/>
+            <w:r>
+              <w:rPr>
+                <w:rFonts w:ascii="Courier New" w:hAnsi="Courier New" w:cs="Courier New"/>
+                <w:color w:val="000000"/>
+                <w:sz w:val="18"/>
+                <w:szCs w:val="18"/>
+                <w:lang w:val="en-CA"/>
+              </w:rPr>
+              <w:t>DfmObject</w:t>
+            </w:r>
+            <w:proofErr w:type="spellEnd"/>
+            <w:r>
+              <w:rPr>
+                <w:rFonts w:ascii="Courier New" w:hAnsi="Courier New" w:cs="Courier New"/>
+                <w:color w:val="000000"/>
+                <w:sz w:val="18"/>
+                <w:szCs w:val="18"/>
+                <w:lang w:val="en-CA"/>
+              </w:rPr>
+              <w:t xml:space="preserve"> </w:t>
+            </w:r>
+            <w:proofErr w:type="spellStart"/>
+            <w:r>
+              <w:rPr>
+                <w:rFonts w:ascii="Courier New" w:hAnsi="Courier New" w:cs="Courier New"/>
+                <w:color w:val="6A3E3E"/>
+                <w:sz w:val="18"/>
+                <w:szCs w:val="18"/>
+                <w:lang w:val="en-CA"/>
+              </w:rPr>
+              <w:t>dfmObject</w:t>
+            </w:r>
+            <w:proofErr w:type="spellEnd"/>
+            <w:r>
+              <w:rPr>
+                <w:rFonts w:ascii="Courier New" w:hAnsi="Courier New" w:cs="Courier New"/>
+                <w:color w:val="000000"/>
+                <w:sz w:val="18"/>
+                <w:szCs w:val="18"/>
+                <w:lang w:val="en-CA"/>
+              </w:rPr>
+              <w:t xml:space="preserve">, </w:t>
+            </w:r>
+          </w:p>
+          <w:p>
+            <w:pPr>
+              <w:autoSpaceDE w:val="0"/>
+              <w:autoSpaceDN w:val="0"/>
+              <w:adjustRightInd w:val="0"/>
+              <w:rPr>
+                <w:rFonts w:ascii="Courier New" w:hAnsi="Courier New" w:cs="Courier New"/>
+                <w:sz w:val="18"/>
+                <w:szCs w:val="18"/>
+                <w:lang w:val="en-CA"/>
+              </w:rPr>
+            </w:pPr>
+            <w:r>
+              <w:rPr>
+                <w:rFonts w:ascii="Courier New" w:hAnsi="Courier New" w:cs="Courier New"/>
+                <w:color w:val="000000"/>
+                <w:sz w:val="18"/>
+                <w:szCs w:val="18"/>
+                <w:lang w:val="en-CA"/>
+              </w:rPr>
+              <w:t xml:space="preserve">                                 </w:t>
+            </w:r>
+            <w:proofErr w:type="spellStart"/>
+            <w:r>
+              <w:rPr>
+                <w:rFonts w:ascii="Courier New" w:hAnsi="Courier New" w:cs="Courier New"/>
+                <w:color w:val="000000"/>
+                <w:sz w:val="18"/>
+                <w:szCs w:val="18"/>
+                <w:lang w:val="en-CA"/>
+              </w:rPr>
+              <w:t>CppClass</w:t>
+            </w:r>
+            <w:proofErr w:type="spellEnd"/>
+            <w:r>
+              <w:rPr>
+                <w:rFonts w:ascii="Courier New" w:hAnsi="Courier New" w:cs="Courier New"/>
+                <w:color w:val="000000"/>
+                <w:sz w:val="18"/>
+                <w:szCs w:val="18"/>
+                <w:lang w:val="en-CA"/>
+              </w:rPr>
+              <w:t xml:space="preserve"> </w:t>
+            </w:r>
+            <w:proofErr w:type="spellStart"/>
+            <w:r>
+              <w:rPr>
+                <w:rFonts w:ascii="Courier New" w:hAnsi="Courier New" w:cs="Courier New"/>
+                <w:color w:val="6A3E3E"/>
+                <w:sz w:val="18"/>
+                <w:szCs w:val="18"/>
+                <w:lang w:val="en-CA"/>
+              </w:rPr>
+              <w:t>cppClass</w:t>
+            </w:r>
+            <w:proofErr w:type="spellEnd"/>
+            <w:r>
+              <w:rPr>
+                <w:rFonts w:ascii="Courier New" w:hAnsi="Courier New" w:cs="Courier New"/>
+                <w:color w:val="000000"/>
+                <w:sz w:val="18"/>
+                <w:szCs w:val="18"/>
+                <w:lang w:val="en-CA"/>
+              </w:rPr>
+              <w:t>) {</w:t>
+            </w:r>
+          </w:p>
+          <w:p>
+            <w:pPr>
+              <w:autoSpaceDE w:val="0"/>
+              <w:autoSpaceDN w:val="0"/>
+              <w:adjustRightInd w:val="0"/>
+              <w:rPr>
+                <w:rFonts w:ascii="Courier New" w:hAnsi="Courier New" w:cs="Courier New"/>
+                <w:sz w:val="18"/>
+                <w:szCs w:val="18"/>
+                <w:lang w:val="en-CA"/>
+              </w:rPr>
+            </w:pPr>
+            <w:r>
+              <w:rPr>
+                <w:rFonts w:ascii="Courier New" w:hAnsi="Courier New" w:cs="Courier New"/>
+                <w:color w:val="000000"/>
+                <w:sz w:val="18"/>
+                <w:szCs w:val="18"/>
+                <w:lang w:val="en-CA"/>
+              </w:rPr>
+              <w:t xml:space="preserve">    </w:t>
+            </w:r>
+            <w:proofErr w:type="spellStart"/>
+            <w:r>
+              <w:rPr>
+                <w:rFonts w:ascii="Courier New" w:hAnsi="Courier New" w:cs="Courier New"/>
+                <w:color w:val="000000"/>
+                <w:sz w:val="18"/>
+                <w:szCs w:val="18"/>
+                <w:lang w:val="en-CA"/>
+              </w:rPr>
+              <w:t>ArrayList</w:t>
+            </w:r>
+            <w:proofErr w:type="spellEnd"/>
+            <w:r>
+              <w:rPr>
+                <w:rFonts w:ascii="Courier New" w:hAnsi="Courier New" w:cs="Courier New"/>
+                <w:color w:val="000000"/>
+                <w:sz w:val="18"/>
+                <w:szCs w:val="18"/>
+                <w:lang w:val="en-CA"/>
+              </w:rPr>
+              <w:t>&lt;</w:t>
+            </w:r>
+            <w:proofErr w:type="spellStart"/>
+            <w:r>
+              <w:rPr>
+                <w:rFonts w:ascii="Courier New" w:hAnsi="Courier New" w:cs="Courier New"/>
+                <w:color w:val="000000"/>
+                <w:sz w:val="18"/>
+                <w:szCs w:val="18"/>
+                <w:lang w:val="en-CA"/>
+              </w:rPr>
+              <w:t>AConversionRule</w:t>
+            </w:r>
+            <w:proofErr w:type="spellEnd"/>
+            <w:r>
+              <w:rPr>
+                <w:rFonts w:ascii="Courier New" w:hAnsi="Courier New" w:cs="Courier New"/>
+                <w:color w:val="000000"/>
+                <w:sz w:val="18"/>
+                <w:szCs w:val="18"/>
+                <w:lang w:val="en-CA"/>
+              </w:rPr>
+              <w:t xml:space="preserve">&gt; </w:t>
+            </w:r>
+            <w:r>
+              <w:rPr>
+                <w:rFonts w:ascii="Courier New" w:hAnsi="Courier New" w:cs="Courier New"/>
+                <w:color w:val="6A3E3E"/>
+                <w:sz w:val="18"/>
+                <w:szCs w:val="18"/>
+                <w:lang w:val="en-CA"/>
+              </w:rPr>
+              <w:t>rules</w:t>
+            </w:r>
+            <w:r>
+              <w:rPr>
+                <w:rFonts w:ascii="Courier New" w:hAnsi="Courier New" w:cs="Courier New"/>
+                <w:color w:val="000000"/>
+                <w:sz w:val="18"/>
+                <w:szCs w:val="18"/>
+                <w:lang w:val="en-CA"/>
+              </w:rPr>
+              <w:t xml:space="preserve"> = </w:t>
+            </w:r>
+            <w:r>
+              <w:rPr>
+                <w:rFonts w:ascii="Courier New" w:hAnsi="Courier New" w:cs="Courier New"/>
+                <w:b/>
+                <w:bCs/>
+                <w:color w:val="7F0055"/>
+                <w:sz w:val="18"/>
+                <w:szCs w:val="18"/>
+                <w:lang w:val="en-CA"/>
+              </w:rPr>
+              <w:t>new</w:t>
+            </w:r>
+            <w:r>
+              <w:rPr>
+                <w:rFonts w:ascii="Courier New" w:hAnsi="Courier New" w:cs="Courier New"/>
+                <w:color w:val="000000"/>
+                <w:sz w:val="18"/>
+                <w:szCs w:val="18"/>
+                <w:lang w:val="en-CA"/>
+              </w:rPr>
+              <w:t xml:space="preserve"> </w:t>
+            </w:r>
+            <w:proofErr w:type="spellStart"/>
+            <w:r>
+              <w:rPr>
+                <w:rFonts w:ascii="Courier New" w:hAnsi="Courier New" w:cs="Courier New"/>
+                <w:color w:val="000000"/>
+                <w:sz w:val="18"/>
+                <w:szCs w:val="18"/>
+                <w:lang w:val="en-CA"/>
+              </w:rPr>
+              <w:t>ArrayList</w:t>
+            </w:r>
+            <w:proofErr w:type="spellEnd"/>
+            <w:r>
+              <w:rPr>
+                <w:rFonts w:ascii="Courier New" w:hAnsi="Courier New" w:cs="Courier New"/>
+                <w:color w:val="000000"/>
+                <w:sz w:val="18"/>
+                <w:szCs w:val="18"/>
+                <w:lang w:val="en-CA"/>
+              </w:rPr>
+              <w:t>&lt;</w:t>
+            </w:r>
+            <w:proofErr w:type="spellStart"/>
+            <w:r>
+              <w:rPr>
+                <w:rFonts w:ascii="Courier New" w:hAnsi="Courier New" w:cs="Courier New"/>
+                <w:color w:val="000000"/>
+                <w:sz w:val="18"/>
+                <w:szCs w:val="18"/>
+                <w:lang w:val="en-CA"/>
+              </w:rPr>
+              <w:t>AConversionRule</w:t>
+            </w:r>
+            <w:proofErr w:type="spellEnd"/>
+            <w:r>
+              <w:rPr>
+                <w:rFonts w:ascii="Courier New" w:hAnsi="Courier New" w:cs="Courier New"/>
+                <w:color w:val="000000"/>
+                <w:sz w:val="18"/>
+                <w:szCs w:val="18"/>
+                <w:lang w:val="en-CA"/>
+              </w:rPr>
+              <w:t>&gt;();</w:t>
+            </w:r>
+          </w:p>
+          <w:p>
+            <w:pPr>
+              <w:autoSpaceDE w:val="0"/>
+              <w:autoSpaceDN w:val="0"/>
+              <w:adjustRightInd w:val="0"/>
+              <w:rPr>
+                <w:rFonts w:ascii="Courier New" w:hAnsi="Courier New" w:cs="Courier New"/>
+                <w:sz w:val="18"/>
+                <w:szCs w:val="18"/>
+                <w:lang w:val="en-CA"/>
+              </w:rPr>
+            </w:pPr>
+            <w:r>
+              <w:rPr>
+                <w:rFonts w:ascii="Courier New" w:hAnsi="Courier New" w:cs="Courier New"/>
+                <w:color w:val="000000"/>
+                <w:sz w:val="18"/>
+                <w:szCs w:val="18"/>
+                <w:lang w:val="en-CA"/>
+              </w:rPr>
+              <w:t xml:space="preserve">    </w:t>
+            </w:r>
+            <w:proofErr w:type="spellStart"/>
+            <w:r>
+              <w:rPr>
+                <w:rFonts w:ascii="Courier New" w:hAnsi="Courier New" w:cs="Courier New"/>
+                <w:color w:val="6A3E3E"/>
+                <w:sz w:val="18"/>
+                <w:szCs w:val="18"/>
+                <w:lang w:val="en-CA"/>
+              </w:rPr>
+              <w:t>rules</w:t>
+            </w:r>
+            <w:r>
+              <w:rPr>
+                <w:rFonts w:ascii="Courier New" w:hAnsi="Courier New" w:cs="Courier New"/>
+                <w:color w:val="000000"/>
+                <w:sz w:val="18"/>
+                <w:szCs w:val="18"/>
+                <w:lang w:val="en-CA"/>
+              </w:rPr>
+              <w:t>.add</w:t>
+            </w:r>
+            <w:proofErr w:type="spellEnd"/>
+            <w:r>
+              <w:rPr>
+                <w:rFonts w:ascii="Courier New" w:hAnsi="Courier New" w:cs="Courier New"/>
+                <w:color w:val="000000"/>
+                <w:sz w:val="18"/>
+                <w:szCs w:val="18"/>
+                <w:lang w:val="en-CA"/>
+              </w:rPr>
+              <w:t>(</w:t>
+            </w:r>
+            <w:r>
+              <w:rPr>
+                <w:rFonts w:ascii="Courier New" w:hAnsi="Courier New" w:cs="Courier New"/>
+                <w:b/>
+                <w:bCs/>
+                <w:color w:val="7F0055"/>
+                <w:sz w:val="18"/>
+                <w:szCs w:val="18"/>
+                <w:lang w:val="en-CA"/>
+              </w:rPr>
+              <w:t>new</w:t>
+            </w:r>
+            <w:r>
+              <w:rPr>
+                <w:rFonts w:ascii="Courier New" w:hAnsi="Courier New" w:cs="Courier New"/>
+                <w:b/>
+                <w:bCs/>
+                <w:color w:val="7F0055"/>
+                <w:sz w:val="18"/>
+                <w:szCs w:val="18"/>
+                <w:lang w:val="en-CA"/>
+              </w:rPr>
+              <w:t xml:space="preserve"> </w:t>
+            </w:r>
+            <w:r>
+              <w:rPr>
+                <w:rFonts w:ascii="Courier New" w:hAnsi="Courier New" w:cs="Courier New"/>
+                <w:color w:val="000000"/>
+                <w:sz w:val="18"/>
+                <w:szCs w:val="18"/>
+                <w:lang w:val="en-CA"/>
+              </w:rPr>
+              <w:t>ChangePropertyValue(</w:t>
+            </w:r>
+            <w:r>
+              <w:rPr>
+                <w:rFonts w:ascii="Courier New" w:hAnsi="Courier New" w:cs="Courier New"/>
+                <w:color w:val="2A00FF"/>
+                <w:sz w:val="18"/>
+                <w:szCs w:val="18"/>
+                <w:lang w:val="en-CA"/>
+              </w:rPr>
+              <w:t>"TColoredGroupBox"</w:t>
+            </w:r>
+            <w:r>
+              <w:rPr>
+                <w:rFonts w:ascii="Courier New" w:hAnsi="Courier New" w:cs="Courier New"/>
+                <w:color w:val="000000"/>
+                <w:sz w:val="18"/>
+                <w:szCs w:val="18"/>
+                <w:lang w:val="en-CA"/>
+              </w:rPr>
+              <w:t>,</w:t>
+            </w:r>
+            <w:r>
+              <w:rPr>
+                <w:rFonts w:ascii="Courier New" w:hAnsi="Courier New" w:cs="Courier New"/>
+                <w:color w:val="2A00FF"/>
+                <w:sz w:val="18"/>
+                <w:szCs w:val="18"/>
+                <w:lang w:val="en-CA"/>
+              </w:rPr>
+              <w:t>"BorderColor"</w:t>
+            </w:r>
+            <w:r>
+              <w:rPr>
+                <w:rFonts w:ascii="Courier New" w:hAnsi="Courier New" w:cs="Courier New"/>
+                <w:color w:val="000000"/>
+                <w:sz w:val="18"/>
+                <w:szCs w:val="18"/>
+                <w:lang w:val="en-CA"/>
+              </w:rPr>
+              <w:t>,</w:t>
+            </w:r>
+            <w:r>
+              <w:rPr>
+                <w:rFonts w:ascii="Courier New" w:hAnsi="Courier New" w:cs="Courier New"/>
+                <w:color w:val="2A00FF"/>
+                <w:sz w:val="18"/>
+                <w:szCs w:val="18"/>
+                <w:lang w:val="en-CA"/>
+              </w:rPr>
+              <w:t>"15189669"</w:t>
+            </w:r>
+            <w:r>
+              <w:rPr>
+                <w:rFonts w:ascii="Courier New" w:hAnsi="Courier New" w:cs="Courier New"/>
+                <w:color w:val="000000"/>
+                <w:sz w:val="18"/>
+                <w:szCs w:val="18"/>
+                <w:lang w:val="en-CA"/>
+              </w:rPr>
+              <w:t>));</w:t>
+            </w:r>
+          </w:p>
+          <w:p>
+            <w:pPr>
+              <w:autoSpaceDE w:val="0"/>
+              <w:autoSpaceDN w:val="0"/>
+              <w:adjustRightInd w:val="0"/>
+              <w:rPr>
+                <w:rFonts w:ascii="Courier New" w:hAnsi="Courier New" w:cs="Courier New"/>
+                <w:sz w:val="16"/>
+                <w:szCs w:val="16"/>
+                <w:lang w:val="en-CA"/>
+              </w:rPr>
+            </w:pPr>
+            <w:r>
+              <w:rPr>
+                <w:rFonts w:ascii="Courier New" w:hAnsi="Courier New" w:cs="Courier New"/>
+                <w:sz w:val="18"/>
+                <w:szCs w:val="18"/>
+                <w:lang w:val="en-CA"/>
+              </w:rPr>
+              <w:t xml:space="preserve">    …</w:t>
+            </w:r>
+          </w:p>
+        </w:tc>
+      </w:tr>
+    </w:tbl>
+    <w:p>
+      <w:pPr>
+        <w:rPr>
+          <w:lang w:val="en-CA"/>
+        </w:rPr>
+      </w:pPr>
+    </w:p>
     <w:p>
       <w:pPr>
         <w:pStyle w:val="Titre2"/>
       </w:pPr>
-      <w:r>
-        <w:t>Les règles existantes</w:t>
-      </w:r>
+      <w:bookmarkStart w:id="5" w:name="_Toc433876514"/>
+      <w:r>
+        <w:t xml:space="preserve">Les règles </w:t>
+      </w:r>
+      <w:r>
+        <w:t xml:space="preserve">de conversion </w:t>
+      </w:r>
+      <w:r>
+        <w:t>existantes</w:t>
+      </w:r>
+      <w:bookmarkEnd w:id="5"/>
     </w:p>
+    <w:tbl>
+      <w:tblPr>
+        <w:tblStyle w:val="Grilledutableau"/>
+        <w:tblW w:w="0" w:type="auto"/>
+        <w:tblLook w:val="04A0"/>
+      </w:tblPr>
+      <w:tblGrid>
+        <w:gridCol w:w="2376"/>
+        <w:gridCol w:w="6836"/>
+      </w:tblGrid>
+      <w:tr>
+        <w:tc>
+          <w:tcPr>
+            <w:tcW w:w="2376" w:type="dxa"/>
+          </w:tcPr>
+          <w:p>
+            <w:r>
+              <w:t>Classe</w:t>
+            </w:r>
+          </w:p>
+        </w:tc>
+        <w:tc>
+          <w:tcPr>
+            <w:tcW w:w="6836" w:type="dxa"/>
+          </w:tcPr>
+          <w:p>
+            <w:r>
+              <w:t>Utilité</w:t>
+            </w:r>
+          </w:p>
+        </w:tc>
+      </w:tr>
+      <w:tr>
+        <w:tc>
+          <w:tcPr>
+            <w:tcW w:w="2376" w:type="dxa"/>
+          </w:tcPr>
+          <w:p>
+            <w:proofErr w:type="spellStart"/>
+            <w:r>
+              <w:t>AddInclude</w:t>
+            </w:r>
+            <w:proofErr w:type="spellEnd"/>
+          </w:p>
+        </w:tc>
+        <w:tc>
+          <w:tcPr>
+            <w:tcW w:w="6836" w:type="dxa"/>
+          </w:tcPr>
+          <w:p>
+            <w:r>
+              <w:t xml:space="preserve">Ajoute un </w:t>
+            </w:r>
+            <w:proofErr w:type="spellStart"/>
+            <w:r>
+              <w:t>include</w:t>
+            </w:r>
+            <w:proofErr w:type="spellEnd"/>
+            <w:r>
+              <w:t xml:space="preserve"> à un fichier s’il n’est pas déjà présent, et si </w:t>
+            </w:r>
+            <w:r>
+              <w:t>la condition passée en paramètre est vérifiée.</w:t>
+            </w:r>
+          </w:p>
+        </w:tc>
+      </w:tr>
+      <w:tr>
+        <w:tc>
+          <w:tcPr>
+            <w:tcW w:w="2376" w:type="dxa"/>
+          </w:tcPr>
+          <w:p>
+            <w:proofErr w:type="spellStart"/>
+            <w:r>
+              <w:t>ChangeBaseClass</w:t>
+            </w:r>
+            <w:proofErr w:type="spellEnd"/>
+          </w:p>
+        </w:tc>
+        <w:tc>
+          <w:tcPr>
+            <w:tcW w:w="6836" w:type="dxa"/>
+          </w:tcPr>
+          <w:p>
+            <w:r>
+              <w:t xml:space="preserve">Modifie le type de la classe de base dont dérive le DFM (pour dériver de </w:t>
+            </w:r>
+            <w:proofErr w:type="spellStart"/>
+            <w:r>
+              <w:t>TFormExtented</w:t>
+            </w:r>
+            <w:proofErr w:type="spellEnd"/>
+            <w:r>
+              <w:t xml:space="preserve"> au lieu de </w:t>
+            </w:r>
+            <w:proofErr w:type="spellStart"/>
+            <w:r>
+              <w:t>TForm</w:t>
+            </w:r>
+            <w:proofErr w:type="spellEnd"/>
+            <w:r>
+              <w:t>)</w:t>
+            </w:r>
+          </w:p>
+        </w:tc>
+      </w:tr>
+      <w:tr>
+        <w:tc>
+          <w:tcPr>
+            <w:tcW w:w="2376" w:type="dxa"/>
+          </w:tcPr>
+          <w:p>
+            <w:proofErr w:type="spellStart"/>
+            <w:r>
+              <w:t>ChangeFont</w:t>
+            </w:r>
+            <w:proofErr w:type="spellEnd"/>
+          </w:p>
+        </w:tc>
+        <w:tc>
+          <w:tcPr>
+            <w:tcW w:w="6836" w:type="dxa"/>
+          </w:tcPr>
+          <w:p>
+            <w:r>
+              <w:t>Remplace la police utilisée pour un type d’objet</w:t>
+            </w:r>
+          </w:p>
+        </w:tc>
+      </w:tr>
+      <w:tr>
+        <w:tc>
+          <w:tcPr>
+            <w:tcW w:w="2376" w:type="dxa"/>
+          </w:tcPr>
+          <w:p>
+            <w:proofErr w:type="spellStart"/>
+            <w:r>
+              <w:t>ChangeObjectType</w:t>
+            </w:r>
+            <w:proofErr w:type="spellEnd"/>
+          </w:p>
+        </w:tc>
+        <w:tc>
+          <w:tcPr>
+            <w:tcW w:w="6836" w:type="dxa"/>
+          </w:tcPr>
+          <w:p>
+            <w:r>
+              <w:t xml:space="preserve">Change le type d’un objet (ex : pour convertir les </w:t>
+            </w:r>
+            <w:proofErr w:type="spellStart"/>
+            <w:r>
+              <w:t>TEdit</w:t>
+            </w:r>
+            <w:proofErr w:type="spellEnd"/>
+            <w:r>
+              <w:t xml:space="preserve"> en </w:t>
+            </w:r>
+            <w:proofErr w:type="spellStart"/>
+            <w:r>
+              <w:t>TColoredEdit</w:t>
+            </w:r>
+            <w:proofErr w:type="spellEnd"/>
+            <w:r>
+              <w:t xml:space="preserve">, le </w:t>
+            </w:r>
+            <w:proofErr w:type="spellStart"/>
+            <w:r>
+              <w:t>TGroupBox</w:t>
+            </w:r>
+            <w:proofErr w:type="spellEnd"/>
+            <w:r>
+              <w:t xml:space="preserve"> en </w:t>
+            </w:r>
+            <w:proofErr w:type="spellStart"/>
+            <w:r>
+              <w:t>TColoredGroupBox</w:t>
+            </w:r>
+            <w:proofErr w:type="spellEnd"/>
+            <w:r>
+              <w:t>)</w:t>
+            </w:r>
+          </w:p>
+        </w:tc>
+      </w:tr>
+      <w:tr>
+        <w:tc>
+          <w:tcPr>
+            <w:tcW w:w="2376" w:type="dxa"/>
+          </w:tcPr>
+          <w:p>
+            <w:proofErr w:type="spellStart"/>
+            <w:r>
+              <w:t>ChangePropertyValue</w:t>
+            </w:r>
+            <w:proofErr w:type="spellEnd"/>
+          </w:p>
+        </w:tc>
+        <w:tc>
+          <w:tcPr>
+            <w:tcW w:w="6836" w:type="dxa"/>
+          </w:tcPr>
+          <w:p>
+            <w:r>
+              <w:t xml:space="preserve">Change la valeur de la propriété d’un type d’objet (ex : la propriété </w:t>
+            </w:r>
+            <w:proofErr w:type="spellStart"/>
+            <w:r>
+              <w:t>BorderColor</w:t>
+            </w:r>
+            <w:proofErr w:type="spellEnd"/>
+            <w:r>
+              <w:t xml:space="preserve"> des </w:t>
+            </w:r>
+            <w:proofErr w:type="spellStart"/>
+            <w:r>
+              <w:t>TColoredGroupBox</w:t>
+            </w:r>
+            <w:proofErr w:type="spellEnd"/>
+            <w:r>
+              <w:t>)</w:t>
+            </w:r>
+          </w:p>
+        </w:tc>
+      </w:tr>
+      <w:tr>
+        <w:tc>
+          <w:tcPr>
+            <w:tcW w:w="2376" w:type="dxa"/>
+          </w:tcPr>
+          <w:p>
+            <w:proofErr w:type="spellStart"/>
+            <w:r>
+              <w:t>CompositeRule</w:t>
+            </w:r>
+            <w:proofErr w:type="spellEnd"/>
+          </w:p>
+        </w:tc>
+        <w:tc>
+          <w:tcPr>
+            <w:tcW w:w="6836" w:type="dxa"/>
+          </w:tcPr>
+          <w:p>
+            <w:r>
+              <w:t xml:space="preserve">Permet de regrouper plusieurs règles en une seule (ex : pour convertir les </w:t>
+            </w:r>
+            <w:proofErr w:type="spellStart"/>
+            <w:r>
+              <w:t>TEdit</w:t>
+            </w:r>
+            <w:proofErr w:type="spellEnd"/>
+            <w:r>
+              <w:t xml:space="preserve"> en </w:t>
+            </w:r>
+            <w:proofErr w:type="spellStart"/>
+            <w:r>
+              <w:t>TColoredEdit</w:t>
+            </w:r>
+            <w:proofErr w:type="spellEnd"/>
+            <w:r>
+              <w:t xml:space="preserve">, et pour ajouter en même temps les </w:t>
+            </w:r>
+            <w:proofErr w:type="spellStart"/>
+            <w:r>
+              <w:t>include</w:t>
+            </w:r>
+            <w:proofErr w:type="spellEnd"/>
+            <w:r>
+              <w:t xml:space="preserve"> nécessaire)</w:t>
+            </w:r>
+          </w:p>
+        </w:tc>
+      </w:tr>
+      <w:tr>
+        <w:tc>
+          <w:tcPr>
+            <w:tcW w:w="2376" w:type="dxa"/>
+          </w:tcPr>
+          <w:p>
+            <w:proofErr w:type="spellStart"/>
+            <w:r>
+              <w:t>F</w:t>
+            </w:r>
+            <w:r>
+              <w:t>i</w:t>
+            </w:r>
+            <w:r>
+              <w:t>xSpreadSetSetParams</w:t>
+            </w:r>
+            <w:proofErr w:type="spellEnd"/>
+          </w:p>
+        </w:tc>
+        <w:tc>
+          <w:tcPr>
+            <w:tcW w:w="6836" w:type="dxa"/>
+          </w:tcPr>
+          <w:p>
+            <w:r>
+              <w:t xml:space="preserve">Caste en </w:t>
+            </w:r>
+            <w:proofErr w:type="spellStart"/>
+            <w:r>
+              <w:t>TVariant</w:t>
+            </w:r>
+            <w:proofErr w:type="spellEnd"/>
+            <w:r>
+              <w:t xml:space="preserve"> le 3</w:t>
+            </w:r>
+            <w:r>
+              <w:rPr>
+                <w:vertAlign w:val="superscript"/>
+              </w:rPr>
+              <w:t>ème</w:t>
+            </w:r>
+            <w:r>
+              <w:t xml:space="preserve"> paramètre des appels à la méthode </w:t>
+            </w:r>
+            <w:proofErr w:type="spellStart"/>
+            <w:r>
+              <w:t>TfpSpread</w:t>
+            </w:r>
+            <w:proofErr w:type="spellEnd"/>
+            <w:r>
+              <w:t> ::</w:t>
+            </w:r>
+            <w:proofErr w:type="spellStart"/>
+            <w:r>
+              <w:t>SetText</w:t>
+            </w:r>
+            <w:proofErr w:type="spellEnd"/>
+            <w:r>
+              <w:t>()</w:t>
+            </w:r>
+          </w:p>
+        </w:tc>
+      </w:tr>
+      <w:tr>
+        <w:tc>
+          <w:tcPr>
+            <w:tcW w:w="2376" w:type="dxa"/>
+          </w:tcPr>
+          <w:p>
+            <w:proofErr w:type="spellStart"/>
+            <w:r>
+              <w:t>RemoveLineOfCode</w:t>
+            </w:r>
+            <w:proofErr w:type="spellEnd"/>
+          </w:p>
+        </w:tc>
+        <w:tc>
+          <w:tcPr>
+            <w:tcW w:w="6836" w:type="dxa"/>
+          </w:tcPr>
+          <w:p>
+            <w:r>
+              <w:t>Supprime les lignes contenant le code C++ spécifié</w:t>
+            </w:r>
+          </w:p>
+        </w:tc>
+      </w:tr>
+      <w:tr>
+        <w:tc>
+          <w:tcPr>
+            <w:tcW w:w="2376" w:type="dxa"/>
+          </w:tcPr>
+          <w:p>
+            <w:proofErr w:type="spellStart"/>
+            <w:r>
+              <w:t>RemoveProperty</w:t>
+            </w:r>
+            <w:proofErr w:type="spellEnd"/>
+          </w:p>
+        </w:tc>
+        <w:tc>
+          <w:tcPr>
+            <w:tcW w:w="6836" w:type="dxa"/>
+          </w:tcPr>
+          <w:p>
+            <w:r>
+              <w:t>Supprime une propriété d’un type d’objet dans le DFM</w:t>
+            </w:r>
+          </w:p>
+        </w:tc>
+      </w:tr>
+      <w:tr>
+        <w:tc>
+          <w:tcPr>
+            <w:tcW w:w="2376" w:type="dxa"/>
+          </w:tcPr>
+          <w:p>
+            <w:proofErr w:type="spellStart"/>
+            <w:r>
+              <w:t>RenameProperty</w:t>
+            </w:r>
+            <w:proofErr w:type="spellEnd"/>
+          </w:p>
+        </w:tc>
+        <w:tc>
+          <w:tcPr>
+            <w:tcW w:w="6836" w:type="dxa"/>
+          </w:tcPr>
+          <w:p>
+            <w:r>
+              <w:t>Renomme une propriété d’un type d’objet dans le DFM</w:t>
+            </w:r>
+          </w:p>
+        </w:tc>
+      </w:tr>
+      <w:tr>
+        <w:tc>
+          <w:tcPr>
+            <w:tcW w:w="2376" w:type="dxa"/>
+          </w:tcPr>
+          <w:p>
+            <w:proofErr w:type="spellStart"/>
+            <w:r>
+              <w:t>ReplaceCode</w:t>
+            </w:r>
+            <w:proofErr w:type="spellEnd"/>
+          </w:p>
+        </w:tc>
+        <w:tc>
+          <w:tcPr>
+            <w:tcW w:w="6836" w:type="dxa"/>
+          </w:tcPr>
+          <w:p>
+            <w:r>
+              <w:t>Remplace le code C++ spécifié par un autre</w:t>
+            </w:r>
+          </w:p>
+        </w:tc>
+      </w:tr>
+      <w:tr>
+        <w:tc>
+          <w:tcPr>
+            <w:tcW w:w="2376" w:type="dxa"/>
+          </w:tcPr>
+          <w:p>
+            <w:proofErr w:type="spellStart"/>
+            <w:r>
+              <w:t>RestyleBevel</w:t>
+            </w:r>
+            <w:proofErr w:type="spellEnd"/>
+          </w:p>
+        </w:tc>
+        <w:tc>
+          <w:tcPr>
+            <w:tcW w:w="6836" w:type="dxa"/>
+          </w:tcPr>
+          <w:p>
+            <w:r>
+              <w:t xml:space="preserve">Ajuste les </w:t>
+            </w:r>
+            <w:proofErr w:type="spellStart"/>
+            <w:r>
+              <w:t>Anchors</w:t>
+            </w:r>
+            <w:proofErr w:type="spellEnd"/>
+            <w:r>
+              <w:t xml:space="preserve"> des </w:t>
+            </w:r>
+            <w:proofErr w:type="spellStart"/>
+            <w:r>
+              <w:t>TBevel</w:t>
+            </w:r>
+            <w:proofErr w:type="spellEnd"/>
+            <w:r>
+              <w:t xml:space="preserve"> pour gérer les redimensionnements</w:t>
+            </w:r>
+          </w:p>
+        </w:tc>
+      </w:tr>
+      <w:tr>
+        <w:tc>
+          <w:tcPr>
+            <w:tcW w:w="2376" w:type="dxa"/>
+          </w:tcPr>
+          <w:p>
+            <w:proofErr w:type="spellStart"/>
+            <w:r>
+              <w:t>RestyleForm</w:t>
+            </w:r>
+            <w:proofErr w:type="spellEnd"/>
+          </w:p>
+        </w:tc>
+        <w:tc>
+          <w:tcPr>
+            <w:tcW w:w="6836" w:type="dxa"/>
+          </w:tcPr>
+          <w:p>
+            <w:r>
+              <w:t xml:space="preserve">Modifie les propriétés des </w:t>
+            </w:r>
+            <w:proofErr w:type="spellStart"/>
+            <w:r>
+              <w:t>TForm</w:t>
+            </w:r>
+            <w:proofErr w:type="spellEnd"/>
+            <w:r>
+              <w:t xml:space="preserve"> en fonction du nouveau design (couleur, </w:t>
+            </w:r>
+            <w:r>
+              <w:lastRenderedPageBreak/>
+              <w:t>bordures, police, etc.)</w:t>
+            </w:r>
+          </w:p>
+        </w:tc>
+      </w:tr>
+      <w:tr>
+        <w:tc>
+          <w:tcPr>
+            <w:tcW w:w="2376" w:type="dxa"/>
+          </w:tcPr>
+          <w:p>
+            <w:proofErr w:type="spellStart"/>
+            <w:r>
+              <w:lastRenderedPageBreak/>
+              <w:t>RestyleSpeedButton</w:t>
+            </w:r>
+            <w:proofErr w:type="spellEnd"/>
+          </w:p>
+        </w:tc>
+        <w:tc>
+          <w:tcPr>
+            <w:tcW w:w="6836" w:type="dxa"/>
+          </w:tcPr>
+          <w:p>
+            <w:r>
+              <w:t xml:space="preserve">Ajuste les propriétés des </w:t>
+            </w:r>
+            <w:proofErr w:type="spellStart"/>
+            <w:r>
+              <w:t>TSpeedButton</w:t>
+            </w:r>
+            <w:proofErr w:type="spellEnd"/>
+            <w:r>
+              <w:t xml:space="preserve"> (</w:t>
+            </w:r>
+            <w:r>
+              <w:t>taille, police, ancrages, icône, alignement</w:t>
+            </w:r>
+            <w:r>
+              <w:t>)</w:t>
+            </w:r>
+            <w:r>
+              <w:t xml:space="preserve"> en fonction de leur position sur la </w:t>
+            </w:r>
+            <w:proofErr w:type="spellStart"/>
+            <w:r>
+              <w:t>form</w:t>
+            </w:r>
+            <w:proofErr w:type="spellEnd"/>
+            <w:r>
+              <w:t xml:space="preserve"> et de leur libellé</w:t>
+            </w:r>
+          </w:p>
+        </w:tc>
+      </w:tr>
+      <w:tr>
+        <w:tc>
+          <w:tcPr>
+            <w:tcW w:w="2376" w:type="dxa"/>
+          </w:tcPr>
+          <w:p>
+            <w:proofErr w:type="spellStart"/>
+            <w:r>
+              <w:t>RestyleSpreadPanel</w:t>
+            </w:r>
+            <w:proofErr w:type="spellEnd"/>
+          </w:p>
+        </w:tc>
+        <w:tc>
+          <w:tcPr>
+            <w:tcW w:w="6836" w:type="dxa"/>
+          </w:tcPr>
+          <w:p>
+            <w:r>
+              <w:t xml:space="preserve">Identifie les groupes de composant correspondant au modèle de </w:t>
+            </w:r>
+            <w:proofErr w:type="spellStart"/>
+            <w:r>
+              <w:t>Spread</w:t>
+            </w:r>
+            <w:proofErr w:type="spellEnd"/>
+            <w:r>
+              <w:t xml:space="preserve"> (</w:t>
+            </w:r>
+            <w:proofErr w:type="spellStart"/>
+            <w:r>
+              <w:t>TfpSpread</w:t>
+            </w:r>
+            <w:proofErr w:type="spellEnd"/>
+            <w:r>
+              <w:t xml:space="preserve"> + barre de boutons + image en haut  à droite) et les relooke conformément au </w:t>
+            </w:r>
+            <w:proofErr w:type="spellStart"/>
+            <w:r>
+              <w:t>nouveu</w:t>
+            </w:r>
+            <w:proofErr w:type="spellEnd"/>
+            <w:r>
+              <w:t xml:space="preserve"> design (couleur, icônes, ancrages)</w:t>
+            </w:r>
+          </w:p>
+        </w:tc>
+      </w:tr>
+      <w:tr>
+        <w:tc>
+          <w:tcPr>
+            <w:tcW w:w="2376" w:type="dxa"/>
+          </w:tcPr>
+          <w:p>
+            <w:proofErr w:type="spellStart"/>
+            <w:r>
+              <w:t>TvaToTfpSpread</w:t>
+            </w:r>
+            <w:proofErr w:type="spellEnd"/>
+          </w:p>
+        </w:tc>
+        <w:tc>
+          <w:tcPr>
+            <w:tcW w:w="6836" w:type="dxa"/>
+          </w:tcPr>
+          <w:p>
+            <w:r>
+              <w:t xml:space="preserve">Convertit les </w:t>
+            </w:r>
+            <w:proofErr w:type="spellStart"/>
+            <w:r>
+              <w:t>TvaSpread</w:t>
+            </w:r>
+            <w:proofErr w:type="spellEnd"/>
+            <w:r>
+              <w:t xml:space="preserve"> en </w:t>
+            </w:r>
+            <w:proofErr w:type="spellStart"/>
+            <w:r>
+              <w:t>TfpSpread</w:t>
+            </w:r>
+            <w:proofErr w:type="spellEnd"/>
+          </w:p>
+        </w:tc>
+      </w:tr>
+      <w:tr>
+        <w:tc>
+          <w:tcPr>
+            <w:tcW w:w="2376" w:type="dxa"/>
+          </w:tcPr>
+          <w:p>
+            <w:proofErr w:type="spellStart"/>
+            <w:r>
+              <w:t>UseParentFont</w:t>
+            </w:r>
+            <w:proofErr w:type="spellEnd"/>
+          </w:p>
+        </w:tc>
+        <w:tc>
+          <w:tcPr>
+            <w:tcW w:w="6836" w:type="dxa"/>
+          </w:tcPr>
+          <w:p>
+            <w:r>
+              <w:t>Met la propriété « </w:t>
+            </w:r>
+            <w:proofErr w:type="spellStart"/>
+            <w:r>
+              <w:t>UsePArentFont</w:t>
+            </w:r>
+            <w:proofErr w:type="spellEnd"/>
+            <w:r>
+              <w:t xml:space="preserve"> » à </w:t>
+            </w:r>
+            <w:proofErr w:type="spellStart"/>
+            <w:r>
+              <w:t>true</w:t>
+            </w:r>
+            <w:proofErr w:type="spellEnd"/>
+            <w:r>
+              <w:t xml:space="preserve"> pour les composants qui utilisent la même police que le </w:t>
+            </w:r>
+            <w:proofErr w:type="spellStart"/>
+            <w:r>
+              <w:t>TForm</w:t>
+            </w:r>
+            <w:proofErr w:type="spellEnd"/>
+            <w:r>
+              <w:t xml:space="preserve"> parent.</w:t>
+            </w:r>
+          </w:p>
+        </w:tc>
+      </w:tr>
+    </w:tbl>
+    <w:p/>
     <w:sectPr>
       <w:pgSz w:w="11906" w:h="16838"/>
       <w:pgMar w:top="1417" w:right="1417" w:bottom="1417" w:left="1417" w:header="708" w:footer="708" w:gutter="0"/>
@@ -1182,6 +4443,74 @@
       <w:szCs w:val="26"/>
     </w:rPr>
   </w:style>
+  <w:style w:type="paragraph" w:styleId="En-ttedetabledesmatires">
+    <w:name w:val="TOC Heading"/>
+    <w:basedOn w:val="Titre1"/>
+    <w:next w:val="Normal"/>
+    <w:uiPriority w:val="39"/>
+    <w:semiHidden/>
+    <w:unhideWhenUsed/>
+    <w:qFormat/>
+    <w:rsid w:val="009D3004"/>
+    <w:pPr>
+      <w:outlineLvl w:val="9"/>
+    </w:pPr>
+  </w:style>
+  <w:style w:type="paragraph" w:styleId="TM1">
+    <w:name w:val="toc 1"/>
+    <w:basedOn w:val="Normal"/>
+    <w:next w:val="Normal"/>
+    <w:autoRedefine/>
+    <w:uiPriority w:val="39"/>
+    <w:unhideWhenUsed/>
+    <w:rsid w:val="009D3004"/>
+    <w:pPr>
+      <w:spacing w:after="100"/>
+    </w:pPr>
+  </w:style>
+  <w:style w:type="paragraph" w:styleId="TM2">
+    <w:name w:val="toc 2"/>
+    <w:basedOn w:val="Normal"/>
+    <w:next w:val="Normal"/>
+    <w:autoRedefine/>
+    <w:uiPriority w:val="39"/>
+    <w:unhideWhenUsed/>
+    <w:rsid w:val="009D3004"/>
+    <w:pPr>
+      <w:spacing w:after="100"/>
+      <w:ind w:left="220"/>
+    </w:pPr>
+  </w:style>
+  <w:style w:type="paragraph" w:styleId="Textedebulles">
+    <w:name w:val="Balloon Text"/>
+    <w:basedOn w:val="Normal"/>
+    <w:link w:val="TextedebullesCar"/>
+    <w:uiPriority w:val="99"/>
+    <w:semiHidden/>
+    <w:unhideWhenUsed/>
+    <w:rsid w:val="009D3004"/>
+    <w:pPr>
+      <w:spacing w:after="0" w:line="240" w:lineRule="auto"/>
+    </w:pPr>
+    <w:rPr>
+      <w:rFonts w:ascii="Tahoma" w:hAnsi="Tahoma" w:cs="Tahoma"/>
+      <w:sz w:val="16"/>
+      <w:szCs w:val="16"/>
+    </w:rPr>
+  </w:style>
+  <w:style w:type="character" w:customStyle="1" w:styleId="TextedebullesCar">
+    <w:name w:val="Texte de bulles Car"/>
+    <w:basedOn w:val="Policepardfaut"/>
+    <w:link w:val="Textedebulles"/>
+    <w:uiPriority w:val="99"/>
+    <w:semiHidden/>
+    <w:rsid w:val="009D3004"/>
+    <w:rPr>
+      <w:rFonts w:ascii="Tahoma" w:hAnsi="Tahoma" w:cs="Tahoma"/>
+      <w:sz w:val="16"/>
+      <w:szCs w:val="16"/>
+    </w:rPr>
+  </w:style>
 </w:styles>
 </file>
 
@@ -1466,4 +4795,16 @@
   <a:objectDefaults/>
   <a:extraClrSchemeLst/>
 </a:theme>
+</file>
+
+<file path=customXml/item1.xml><?xml version="1.0" encoding="utf-8"?>
+<b:Sources xmlns:b="http://schemas.openxmlformats.org/officeDocument/2006/bibliography" xmlns="http://schemas.openxmlformats.org/officeDocument/2006/bibliography" SelectedStyle="\APA.XSL" StyleName="APA Fifth Edition"/>
+</file>
+
+<file path=customXml/itemProps1.xml><?xml version="1.0" encoding="utf-8"?>
+<ds:datastoreItem xmlns:ds="http://schemas.openxmlformats.org/officeDocument/2006/customXml" ds:itemID="{F1D946BF-1B5F-47AC-A909-EE4AFFB5AF4E}">
+  <ds:schemaRefs>
+    <ds:schemaRef ds:uri="http://schemas.openxmlformats.org/officeDocument/2006/bibliography"/>
+  </ds:schemaRefs>
+</ds:datastoreItem>
 </file>
</xml_diff>